<commit_message>
X-axis position logic now actually makes sense
</commit_message>
<xml_diff>
--- a/6_Not_Capstone/Engineering Economics Course Project.docx
+++ b/6_Not_Capstone/Engineering Economics Course Project.docx
@@ -99,7 +99,15 @@
         <w:pStyle w:val="ContactInfo"/>
       </w:pPr>
       <w:r>
-        <w:t>Prepared for ECON74000, Winter 2018</w:t>
+        <w:t xml:space="preserve">Prepared for ECON74000, </w:t>
+      </w:r>
+      <w:proofErr w:type="gramStart"/>
+      <w:r>
+        <w:t>Winter</w:t>
+      </w:r>
+      <w:proofErr w:type="gramEnd"/>
+      <w:r>
+        <w:t xml:space="preserve"> 2018</w:t>
       </w:r>
     </w:p>
     <w:p>
@@ -107,7 +115,15 @@
         <w:pStyle w:val="ContactInfo"/>
       </w:pPr>
       <w:r>
-        <w:t>David Eelman (</w:t>
+        <w:t xml:space="preserve">David </w:t>
+      </w:r>
+      <w:proofErr w:type="spellStart"/>
+      <w:r>
+        <w:t>Eelman</w:t>
+      </w:r>
+      <w:proofErr w:type="spellEnd"/>
+      <w:r>
+        <w:t xml:space="preserve"> (</w:t>
       </w:r>
       <w:r>
         <w:t>6365316</w:t>
@@ -121,7 +137,15 @@
         <w:pStyle w:val="ContactInfo"/>
       </w:pPr>
       <w:r>
-        <w:t>Stanislav Rashevskyi (</w:t>
+        <w:t xml:space="preserve">Stanislav </w:t>
+      </w:r>
+      <w:proofErr w:type="spellStart"/>
+      <w:r>
+        <w:t>Rashevskyi</w:t>
+      </w:r>
+      <w:proofErr w:type="spellEnd"/>
+      <w:r>
+        <w:t xml:space="preserve"> (</w:t>
       </w:r>
       <w:r>
         <w:t>7028178</w:t>
@@ -145,6 +169,12 @@
     </w:p>
     <w:sdt>
       <w:sdtPr>
+        <w:rPr>
+          <w:rFonts w:asciiTheme="minorHAnsi" w:eastAsiaTheme="minorHAnsi" w:hAnsiTheme="minorHAnsi" w:cstheme="minorBidi"/>
+          <w:color w:val="595959" w:themeColor="text1" w:themeTint="A6"/>
+          <w:sz w:val="22"/>
+          <w:szCs w:val="22"/>
+        </w:rPr>
         <w:id w:val="881288728"/>
         <w:docPartObj>
           <w:docPartGallery w:val="Table of Contents"/>
@@ -153,13 +183,9 @@
       </w:sdtPr>
       <w:sdtEndPr>
         <w:rPr>
-          <w:rFonts w:asciiTheme="minorHAnsi" w:eastAsiaTheme="minorHAnsi" w:hAnsiTheme="minorHAnsi" w:cstheme="minorBidi"/>
           <w:b/>
           <w:bCs/>
           <w:noProof/>
-          <w:color w:val="595959" w:themeColor="text1" w:themeTint="A6"/>
-          <w:sz w:val="22"/>
-          <w:szCs w:val="22"/>
         </w:rPr>
       </w:sdtEndPr>
       <w:sdtContent>
@@ -192,7 +218,7 @@
           <w:r>
             <w:fldChar w:fldCharType="separate"/>
           </w:r>
-          <w:hyperlink w:anchor="_Toc511222334" w:history="1">
+          <w:hyperlink w:anchor="_Toc511311780" w:history="1">
             <w:r>
               <w:rPr>
                 <w:rStyle w:val="Hyperlink"/>
@@ -219,7 +245,7 @@
                 <w:noProof/>
                 <w:webHidden/>
               </w:rPr>
-              <w:instrText xml:space="preserve"> PAGEREF _Toc511222334 \h </w:instrText>
+              <w:instrText xml:space="preserve"> PAGEREF _Toc511311780 \h </w:instrText>
             </w:r>
             <w:r>
               <w:rPr>
@@ -262,7 +288,7 @@
               <w:color w:val="auto"/>
             </w:rPr>
           </w:pPr>
-          <w:hyperlink w:anchor="_Toc511222335" w:history="1">
+          <w:hyperlink w:anchor="_Toc511311781" w:history="1">
             <w:r>
               <w:rPr>
                 <w:rStyle w:val="Hyperlink"/>
@@ -289,7 +315,7 @@
                 <w:noProof/>
                 <w:webHidden/>
               </w:rPr>
-              <w:instrText xml:space="preserve"> PAGEREF _Toc511222335 \h </w:instrText>
+              <w:instrText xml:space="preserve"> PAGEREF _Toc511311781 \h </w:instrText>
             </w:r>
             <w:r>
               <w:rPr>
@@ -309,7 +335,7 @@
                 <w:noProof/>
                 <w:webHidden/>
               </w:rPr>
-              <w:t>2</w:t>
+              <w:t>3</w:t>
             </w:r>
             <w:r>
               <w:rPr>
@@ -332,7 +358,7 @@
               <w:color w:val="auto"/>
             </w:rPr>
           </w:pPr>
-          <w:hyperlink w:anchor="_Toc511222336" w:history="1">
+          <w:hyperlink w:anchor="_Toc511311782" w:history="1">
             <w:r>
               <w:rPr>
                 <w:rStyle w:val="Hyperlink"/>
@@ -359,7 +385,7 @@
                 <w:noProof/>
                 <w:webHidden/>
               </w:rPr>
-              <w:instrText xml:space="preserve"> PAGEREF _Toc511222336 \h </w:instrText>
+              <w:instrText xml:space="preserve"> PAGEREF _Toc511311782 \h </w:instrText>
             </w:r>
             <w:r>
               <w:rPr>
@@ -379,7 +405,7 @@
                 <w:noProof/>
                 <w:webHidden/>
               </w:rPr>
-              <w:t>2</w:t>
+              <w:t>3</w:t>
             </w:r>
             <w:r>
               <w:rPr>
@@ -402,7 +428,7 @@
               <w:color w:val="auto"/>
             </w:rPr>
           </w:pPr>
-          <w:hyperlink w:anchor="_Toc511222337" w:history="1">
+          <w:hyperlink w:anchor="_Toc511311783" w:history="1">
             <w:r>
               <w:rPr>
                 <w:rStyle w:val="Hyperlink"/>
@@ -429,7 +455,7 @@
                 <w:noProof/>
                 <w:webHidden/>
               </w:rPr>
-              <w:instrText xml:space="preserve"> PAGEREF _Toc511222337 \h </w:instrText>
+              <w:instrText xml:space="preserve"> PAGEREF _Toc511311783 \h </w:instrText>
             </w:r>
             <w:r>
               <w:rPr>
@@ -472,7 +498,7 @@
               <w:color w:val="auto"/>
             </w:rPr>
           </w:pPr>
-          <w:hyperlink w:anchor="_Toc511222338" w:history="1">
+          <w:hyperlink w:anchor="_Toc511311784" w:history="1">
             <w:r>
               <w:rPr>
                 <w:rStyle w:val="Hyperlink"/>
@@ -499,7 +525,7 @@
                 <w:noProof/>
                 <w:webHidden/>
               </w:rPr>
-              <w:instrText xml:space="preserve"> PAGEREF _Toc511222338 \h </w:instrText>
+              <w:instrText xml:space="preserve"> PAGEREF _Toc511311784 \h </w:instrText>
             </w:r>
             <w:r>
               <w:rPr>
@@ -520,6 +546,286 @@
                 <w:webHidden/>
               </w:rPr>
               <w:t>3</w:t>
+            </w:r>
+            <w:r>
+              <w:rPr>
+                <w:noProof/>
+                <w:webHidden/>
+              </w:rPr>
+              <w:fldChar w:fldCharType="end"/>
+            </w:r>
+          </w:hyperlink>
+        </w:p>
+        <w:p>
+          <w:pPr>
+            <w:pStyle w:val="TOC3"/>
+            <w:tabs>
+              <w:tab w:val="right" w:leader="dot" w:pos="8630"/>
+            </w:tabs>
+            <w:rPr>
+              <w:rFonts w:eastAsiaTheme="minorEastAsia"/>
+              <w:noProof/>
+              <w:color w:val="auto"/>
+            </w:rPr>
+          </w:pPr>
+          <w:hyperlink w:anchor="_Toc511311785" w:history="1">
+            <w:r>
+              <w:rPr>
+                <w:rStyle w:val="Hyperlink"/>
+                <w:noProof/>
+              </w:rPr>
+              <w:t>Present Worth Analysis</w:t>
+            </w:r>
+            <w:r>
+              <w:rPr>
+                <w:noProof/>
+                <w:webHidden/>
+              </w:rPr>
+              <w:tab/>
+            </w:r>
+            <w:r>
+              <w:rPr>
+                <w:noProof/>
+                <w:webHidden/>
+              </w:rPr>
+              <w:fldChar w:fldCharType="begin"/>
+            </w:r>
+            <w:r>
+              <w:rPr>
+                <w:noProof/>
+                <w:webHidden/>
+              </w:rPr>
+              <w:instrText xml:space="preserve"> PAGEREF _Toc511311785 \h </w:instrText>
+            </w:r>
+            <w:r>
+              <w:rPr>
+                <w:noProof/>
+                <w:webHidden/>
+              </w:rPr>
+            </w:r>
+            <w:r>
+              <w:rPr>
+                <w:noProof/>
+                <w:webHidden/>
+              </w:rPr>
+              <w:fldChar w:fldCharType="separate"/>
+            </w:r>
+            <w:r>
+              <w:rPr>
+                <w:noProof/>
+                <w:webHidden/>
+              </w:rPr>
+              <w:t>4</w:t>
+            </w:r>
+            <w:r>
+              <w:rPr>
+                <w:noProof/>
+                <w:webHidden/>
+              </w:rPr>
+              <w:fldChar w:fldCharType="end"/>
+            </w:r>
+          </w:hyperlink>
+        </w:p>
+        <w:p>
+          <w:pPr>
+            <w:pStyle w:val="TOC3"/>
+            <w:tabs>
+              <w:tab w:val="right" w:leader="dot" w:pos="8630"/>
+            </w:tabs>
+            <w:rPr>
+              <w:rFonts w:eastAsiaTheme="minorEastAsia"/>
+              <w:noProof/>
+              <w:color w:val="auto"/>
+            </w:rPr>
+          </w:pPr>
+          <w:hyperlink w:anchor="_Toc511311786" w:history="1">
+            <w:r>
+              <w:rPr>
+                <w:rStyle w:val="Hyperlink"/>
+                <w:noProof/>
+              </w:rPr>
+              <w:t>Incremental Internal Rate of Return Analysis</w:t>
+            </w:r>
+            <w:r>
+              <w:rPr>
+                <w:noProof/>
+                <w:webHidden/>
+              </w:rPr>
+              <w:tab/>
+            </w:r>
+            <w:r>
+              <w:rPr>
+                <w:noProof/>
+                <w:webHidden/>
+              </w:rPr>
+              <w:fldChar w:fldCharType="begin"/>
+            </w:r>
+            <w:r>
+              <w:rPr>
+                <w:noProof/>
+                <w:webHidden/>
+              </w:rPr>
+              <w:instrText xml:space="preserve"> PAGEREF _Toc511311786 \h </w:instrText>
+            </w:r>
+            <w:r>
+              <w:rPr>
+                <w:noProof/>
+                <w:webHidden/>
+              </w:rPr>
+            </w:r>
+            <w:r>
+              <w:rPr>
+                <w:noProof/>
+                <w:webHidden/>
+              </w:rPr>
+              <w:fldChar w:fldCharType="separate"/>
+            </w:r>
+            <w:r>
+              <w:rPr>
+                <w:noProof/>
+                <w:webHidden/>
+              </w:rPr>
+              <w:t>7</w:t>
+            </w:r>
+            <w:r>
+              <w:rPr>
+                <w:noProof/>
+                <w:webHidden/>
+              </w:rPr>
+              <w:fldChar w:fldCharType="end"/>
+            </w:r>
+          </w:hyperlink>
+        </w:p>
+        <w:p>
+          <w:pPr>
+            <w:pStyle w:val="TOC3"/>
+            <w:tabs>
+              <w:tab w:val="right" w:leader="dot" w:pos="8630"/>
+            </w:tabs>
+            <w:rPr>
+              <w:rFonts w:eastAsiaTheme="minorEastAsia"/>
+              <w:noProof/>
+              <w:color w:val="auto"/>
+            </w:rPr>
+          </w:pPr>
+          <w:hyperlink w:anchor="_Toc511311787" w:history="1">
+            <w:r>
+              <w:rPr>
+                <w:rStyle w:val="Hyperlink"/>
+                <w:noProof/>
+              </w:rPr>
+              <w:t>Equivalent Annual Cost Analysis</w:t>
+            </w:r>
+            <w:r>
+              <w:rPr>
+                <w:noProof/>
+                <w:webHidden/>
+              </w:rPr>
+              <w:tab/>
+            </w:r>
+            <w:r>
+              <w:rPr>
+                <w:noProof/>
+                <w:webHidden/>
+              </w:rPr>
+              <w:fldChar w:fldCharType="begin"/>
+            </w:r>
+            <w:r>
+              <w:rPr>
+                <w:noProof/>
+                <w:webHidden/>
+              </w:rPr>
+              <w:instrText xml:space="preserve"> PAGEREF _Toc511311787 \h </w:instrText>
+            </w:r>
+            <w:r>
+              <w:rPr>
+                <w:noProof/>
+                <w:webHidden/>
+              </w:rPr>
+            </w:r>
+            <w:r>
+              <w:rPr>
+                <w:noProof/>
+                <w:webHidden/>
+              </w:rPr>
+              <w:fldChar w:fldCharType="separate"/>
+            </w:r>
+            <w:r>
+              <w:rPr>
+                <w:noProof/>
+                <w:webHidden/>
+              </w:rPr>
+              <w:t>8</w:t>
+            </w:r>
+            <w:r>
+              <w:rPr>
+                <w:noProof/>
+                <w:webHidden/>
+              </w:rPr>
+              <w:fldChar w:fldCharType="end"/>
+            </w:r>
+          </w:hyperlink>
+        </w:p>
+        <w:p>
+          <w:pPr>
+            <w:pStyle w:val="TOC3"/>
+            <w:tabs>
+              <w:tab w:val="right" w:leader="dot" w:pos="8630"/>
+            </w:tabs>
+            <w:rPr>
+              <w:rFonts w:eastAsiaTheme="minorEastAsia"/>
+              <w:noProof/>
+              <w:color w:val="auto"/>
+            </w:rPr>
+          </w:pPr>
+          <w:hyperlink w:anchor="_Toc511311788" w:history="1">
+            <w:r>
+              <w:rPr>
+                <w:rStyle w:val="Hyperlink"/>
+                <w:noProof/>
+              </w:rPr>
+              <w:t>Factors Missing From Analysis</w:t>
+            </w:r>
+            <w:r>
+              <w:rPr>
+                <w:noProof/>
+                <w:webHidden/>
+              </w:rPr>
+              <w:tab/>
+            </w:r>
+            <w:r>
+              <w:rPr>
+                <w:noProof/>
+                <w:webHidden/>
+              </w:rPr>
+              <w:fldChar w:fldCharType="begin"/>
+            </w:r>
+            <w:r>
+              <w:rPr>
+                <w:noProof/>
+                <w:webHidden/>
+              </w:rPr>
+              <w:instrText xml:space="preserve"> PAGEREF _Toc511311788 \h </w:instrText>
+            </w:r>
+            <w:r>
+              <w:rPr>
+                <w:noProof/>
+                <w:webHidden/>
+              </w:rPr>
+            </w:r>
+            <w:r>
+              <w:rPr>
+                <w:noProof/>
+                <w:webHidden/>
+              </w:rPr>
+              <w:fldChar w:fldCharType="separate"/>
+            </w:r>
+            <w:r>
+              <w:rPr>
+                <w:noProof/>
+                <w:webHidden/>
+              </w:rPr>
+              <w:t>8</w:t>
             </w:r>
             <w:r>
               <w:rPr>
@@ -542,12 +848,152 @@
               <w:color w:val="auto"/>
             </w:rPr>
           </w:pPr>
-          <w:hyperlink w:anchor="_Toc511222339" w:history="1">
+          <w:hyperlink w:anchor="_Toc511311789" w:history="1">
             <w:r>
               <w:rPr>
                 <w:rStyle w:val="Hyperlink"/>
                 <w:noProof/>
               </w:rPr>
+              <w:t>Appendix A – Present Worth Analysis Calculations</w:t>
+            </w:r>
+            <w:r>
+              <w:rPr>
+                <w:noProof/>
+                <w:webHidden/>
+              </w:rPr>
+              <w:tab/>
+            </w:r>
+            <w:r>
+              <w:rPr>
+                <w:noProof/>
+                <w:webHidden/>
+              </w:rPr>
+              <w:fldChar w:fldCharType="begin"/>
+            </w:r>
+            <w:r>
+              <w:rPr>
+                <w:noProof/>
+                <w:webHidden/>
+              </w:rPr>
+              <w:instrText xml:space="preserve"> PAGEREF _Toc511311789 \h </w:instrText>
+            </w:r>
+            <w:r>
+              <w:rPr>
+                <w:noProof/>
+                <w:webHidden/>
+              </w:rPr>
+            </w:r>
+            <w:r>
+              <w:rPr>
+                <w:noProof/>
+                <w:webHidden/>
+              </w:rPr>
+              <w:fldChar w:fldCharType="separate"/>
+            </w:r>
+            <w:r>
+              <w:rPr>
+                <w:noProof/>
+                <w:webHidden/>
+              </w:rPr>
+              <w:t>10</w:t>
+            </w:r>
+            <w:r>
+              <w:rPr>
+                <w:noProof/>
+                <w:webHidden/>
+              </w:rPr>
+              <w:fldChar w:fldCharType="end"/>
+            </w:r>
+          </w:hyperlink>
+        </w:p>
+        <w:p>
+          <w:pPr>
+            <w:pStyle w:val="TOC1"/>
+            <w:tabs>
+              <w:tab w:val="right" w:leader="dot" w:pos="8630"/>
+            </w:tabs>
+            <w:rPr>
+              <w:rFonts w:eastAsiaTheme="minorEastAsia"/>
+              <w:noProof/>
+              <w:color w:val="auto"/>
+            </w:rPr>
+          </w:pPr>
+          <w:hyperlink w:anchor="_Toc511311790" w:history="1">
+            <w:r>
+              <w:rPr>
+                <w:rStyle w:val="Hyperlink"/>
+                <w:noProof/>
+              </w:rPr>
+              <w:t>Appendix B – Incremental Internal Rate of Return Analysis Calculations</w:t>
+            </w:r>
+            <w:r>
+              <w:rPr>
+                <w:noProof/>
+                <w:webHidden/>
+              </w:rPr>
+              <w:tab/>
+            </w:r>
+            <w:r>
+              <w:rPr>
+                <w:noProof/>
+                <w:webHidden/>
+              </w:rPr>
+              <w:fldChar w:fldCharType="begin"/>
+            </w:r>
+            <w:r>
+              <w:rPr>
+                <w:noProof/>
+                <w:webHidden/>
+              </w:rPr>
+              <w:instrText xml:space="preserve"> PAGEREF _Toc511311790 \h </w:instrText>
+            </w:r>
+            <w:r>
+              <w:rPr>
+                <w:noProof/>
+                <w:webHidden/>
+              </w:rPr>
+            </w:r>
+            <w:r>
+              <w:rPr>
+                <w:noProof/>
+                <w:webHidden/>
+              </w:rPr>
+              <w:fldChar w:fldCharType="separate"/>
+            </w:r>
+            <w:r>
+              <w:rPr>
+                <w:noProof/>
+                <w:webHidden/>
+              </w:rPr>
+              <w:t>12</w:t>
+            </w:r>
+            <w:r>
+              <w:rPr>
+                <w:noProof/>
+                <w:webHidden/>
+              </w:rPr>
+              <w:fldChar w:fldCharType="end"/>
+            </w:r>
+          </w:hyperlink>
+        </w:p>
+        <w:p>
+          <w:pPr>
+            <w:pStyle w:val="TOC1"/>
+            <w:tabs>
+              <w:tab w:val="right" w:leader="dot" w:pos="8630"/>
+            </w:tabs>
+            <w:rPr>
+              <w:rFonts w:eastAsiaTheme="minorEastAsia"/>
+              <w:noProof/>
+              <w:color w:val="auto"/>
+            </w:rPr>
+          </w:pPr>
+          <w:hyperlink w:anchor="_Toc511311791" w:history="1">
+            <w:r>
+              <w:rPr>
+                <w:rStyle w:val="Hyperlink"/>
+                <w:noProof/>
+              </w:rPr>
               <w:t>Bibliography</w:t>
             </w:r>
             <w:r>
@@ -569,7 +1015,7 @@
                 <w:noProof/>
                 <w:webHidden/>
               </w:rPr>
-              <w:instrText xml:space="preserve"> PAGEREF _Toc511222339 \h </w:instrText>
+              <w:instrText xml:space="preserve"> PAGEREF _Toc511311791 \h </w:instrText>
             </w:r>
             <w:r>
               <w:rPr>
@@ -589,7 +1035,7 @@
                 <w:noProof/>
                 <w:webHidden/>
               </w:rPr>
-              <w:t>4</w:t>
+              <w:t>14</w:t>
             </w:r>
             <w:r>
               <w:rPr>
@@ -622,8 +1068,9 @@
         <w:pStyle w:val="Heading1"/>
         <w:spacing w:line="480" w:lineRule="auto"/>
       </w:pPr>
-      <w:bookmarkStart w:id="5" w:name="_Toc511222334"/>
-      <w:r>
+      <w:bookmarkStart w:id="5" w:name="_Toc511311780"/>
+      <w:r>
+        <w:lastRenderedPageBreak/>
         <w:t>Introduction</w:t>
       </w:r>
       <w:bookmarkEnd w:id="5"/>
@@ -640,7 +1087,13 @@
         <w:t xml:space="preserve">energy production </w:t>
       </w:r>
       <w:r>
-        <w:t xml:space="preserve">option and carbon tax price to incent the adoption of renewable energy sources and minimize the use of diesel fuel generation in a micro-grid application for a remote Northern Ontario community.  The analysis will consider four </w:t>
+        <w:t xml:space="preserve">option and </w:t>
+      </w:r>
+      <w:r>
+        <w:t xml:space="preserve">associated </w:t>
+      </w:r>
+      <w:r>
+        <w:t xml:space="preserve">carbon tax price to incent the adoption of renewable energy sources and minimize the use of diesel fuel generation in a micro-grid application for a remote Northern Ontario community.  The analysis will consider four </w:t>
       </w:r>
       <w:r>
         <w:t xml:space="preserve">energy production options </w:t>
@@ -673,10 +1126,34 @@
         <w:t xml:space="preserve">) </w:t>
       </w:r>
       <w:r>
-        <w:t>that could be purchased today in order to become operational in 2019.  These options include a mix of wind, solar, and diesel energy production.</w:t>
-      </w:r>
-      <w:r>
-        <w:t xml:space="preserve">  The analysis for this project will consider the present worth, the incremental internal rate of return, and the equivalent annual cost for each energy production option.  A dollar value for the CO2 tax will be proposed that shall minimize diesel fuel generation and increase the feasibility of the options that include renewable energy sources.  </w:t>
+        <w:t xml:space="preserve">that could be purchased </w:t>
+      </w:r>
+      <w:r>
+        <w:t xml:space="preserve">and </w:t>
+      </w:r>
+      <w:r>
+        <w:t>become operational in 2019.  These options include a mix of wind, solar, and diesel energy production.</w:t>
+      </w:r>
+      <w:r>
+        <w:t xml:space="preserve">  The analysis for this project will consider the present worth, the incremental internal rate of return, and the equivalent annual cost for each energy production option.  A </w:t>
+      </w:r>
+      <w:r>
+        <w:t>tax (</w:t>
+      </w:r>
+      <w:r>
+        <w:t xml:space="preserve">dollar </w:t>
+      </w:r>
+      <w:r>
+        <w:t>per kilogram of CO2 emissions</w:t>
+      </w:r>
+      <w:r>
+        <w:t>)</w:t>
+      </w:r>
+      <w:r>
+        <w:t xml:space="preserve"> </w:t>
+      </w:r>
+      <w:r>
+        <w:t xml:space="preserve">will be proposed that shall minimize diesel fuel generation and increase the feasibility of the options that include renewable energy sources.  </w:t>
       </w:r>
       <w:r>
         <w:t>The same analysis will be performed using the tax rules of the United Kingdom to provide comparison on the feasibility of the project in that country.</w:t>
@@ -777,8 +1254,9 @@
         <w:pStyle w:val="Heading1"/>
         <w:spacing w:line="480" w:lineRule="auto"/>
       </w:pPr>
-      <w:bookmarkStart w:id="7" w:name="_Toc511222335"/>
-      <w:r>
+      <w:bookmarkStart w:id="7" w:name="_Toc511311781"/>
+      <w:r>
+        <w:lastRenderedPageBreak/>
         <w:t>Problem Statement</w:t>
       </w:r>
       <w:bookmarkEnd w:id="7"/>
@@ -797,7 +1275,7 @@
         <w:pStyle w:val="Heading3"/>
         <w:spacing w:line="480" w:lineRule="auto"/>
       </w:pPr>
-      <w:bookmarkStart w:id="8" w:name="_Toc511222336"/>
+      <w:bookmarkStart w:id="8" w:name="_Toc511311782"/>
       <w:r>
         <w:t>Assumptions</w:t>
       </w:r>
@@ -868,7 +1346,7 @@
         <w:t xml:space="preserve">100% utilization rate for all </w:t>
       </w:r>
       <w:r>
-        <w:t>generation options.</w:t>
+        <w:t>generation options, i.e. running at maximum power output 24 hours a day, 365 days a year.</w:t>
       </w:r>
     </w:p>
     <w:p>
@@ -889,7 +1367,7 @@
         <w:pStyle w:val="Heading1"/>
         <w:spacing w:line="480" w:lineRule="auto"/>
       </w:pPr>
-      <w:bookmarkStart w:id="9" w:name="_Toc511222337"/>
+      <w:bookmarkStart w:id="9" w:name="_Toc511311783"/>
       <w:r>
         <w:t>Economic Analysis</w:t>
       </w:r>
@@ -900,9 +1378,14 @@
         <w:pStyle w:val="Heading3"/>
         <w:spacing w:line="480" w:lineRule="auto"/>
       </w:pPr>
-      <w:bookmarkStart w:id="10" w:name="_Toc511222338"/>
-      <w:r>
-        <w:t>Levelized Cost of Energy (LCOE)</w:t>
+      <w:bookmarkStart w:id="10" w:name="_Toc511311784"/>
+      <w:proofErr w:type="spellStart"/>
+      <w:r>
+        <w:t>Levelized</w:t>
+      </w:r>
+      <w:proofErr w:type="spellEnd"/>
+      <w:r>
+        <w:t xml:space="preserve"> Cost of Energy (LCOE)</w:t>
       </w:r>
       <w:bookmarkEnd w:id="10"/>
     </w:p>
@@ -922,6 +1405,7 @@
           <w:id w:val="1703217015"/>
           <w:citation/>
         </w:sdtPr>
+        <w:sdtEndPr/>
         <w:sdtContent>
           <w:r>
             <w:fldChar w:fldCharType="begin"/>
@@ -962,18 +1446,27 @@
         <w:t xml:space="preserve">hen evaluating </w:t>
       </w:r>
       <w:r>
-        <w:t>each generation option, although a full LCOE analysis would include the cost of financing, operation, and utilization rates for each generation option.</w:t>
+        <w:t xml:space="preserve">each generation option, although a full </w:t>
+      </w:r>
+      <w:r>
+        <w:lastRenderedPageBreak/>
+        <w:t>LCOE analysis would include the cost of financing, operation, and utilization rates for each generation option.</w:t>
       </w:r>
     </w:p>
     <w:p>
       <w:pPr>
         <w:pStyle w:val="Heading3"/>
       </w:pPr>
+      <w:bookmarkStart w:id="11" w:name="_Toc511311785"/>
       <w:r>
         <w:t>Present Worth Analysis</w:t>
       </w:r>
-    </w:p>
-    <w:p>
+      <w:bookmarkEnd w:id="11"/>
+    </w:p>
+    <w:p>
+      <w:pPr>
+        <w:spacing w:line="480" w:lineRule="auto"/>
+      </w:pPr>
       <w:r>
         <w:tab/>
         <w:t xml:space="preserve">The present worth of each option from </w:t>
@@ -983,6 +1476,9 @@
       </w:r>
       <w:r>
         <w:instrText xml:space="preserve"> REF _Ref511223791 \h </w:instrText>
+      </w:r>
+      <w:r>
+        <w:instrText xml:space="preserve"> \* MERGEFORMAT </w:instrText>
       </w:r>
       <w:r>
         <w:fldChar w:fldCharType="separate"/>
@@ -1003,13 +1499,26 @@
         <w:t xml:space="preserve"> was conducted utilizing </w:t>
       </w:r>
       <w:r>
-        <w:t xml:space="preserve">the corporate tax rate in Canada of %36.1 </w:t>
+        <w:t>the c</w:t>
+      </w:r>
+      <w:r>
+        <w:t xml:space="preserve">orporate tax rate in Canada of </w:t>
+      </w:r>
+      <w:r>
+        <w:t>36.1</w:t>
+      </w:r>
+      <w:r>
+        <w:t>%</w:t>
+      </w:r>
+      <w:r>
+        <w:t xml:space="preserve"> </w:t>
       </w:r>
       <w:sdt>
         <w:sdtPr>
           <w:id w:val="999004714"/>
           <w:citation/>
         </w:sdtPr>
+        <w:sdtEndPr/>
         <w:sdtContent>
           <w:r>
             <w:fldChar w:fldCharType="begin"/>
@@ -1065,10 +1574,16 @@
         <w:t xml:space="preserve">of 20% (Class 8).  </w:t>
       </w:r>
       <w:r>
-        <w:t>After-tax MARR is calculated to be 12.78%.</w:t>
-      </w:r>
-      <w:r>
-        <w:t xml:space="preserve">  Analysis was conducted assuming a 20 year lifetime for each option.</w:t>
+        <w:t>After-tax MARR is calculated to be 12.78%</w:t>
+      </w:r>
+      <w:r>
+        <w:t xml:space="preserve"> as shown below</w:t>
+      </w:r>
+      <w:r>
+        <w:t>.</w:t>
+      </w:r>
+      <w:r>
+        <w:t xml:space="preserve"> option.</w:t>
       </w:r>
     </w:p>
     <w:p>
@@ -1191,7 +1706,10 @@
     </w:p>
     <w:p>
       <w:r>
-        <w:t xml:space="preserve">The Capital Tax Factor (CTF) is calculated to be </w:t>
+        <w:t>The Capital Tax F</w:t>
+      </w:r>
+      <w:r>
+        <w:t>actor (CTF) is calculated as shown below.</w:t>
       </w:r>
     </w:p>
     <w:p>
@@ -1286,7 +1804,34 @@
                         </w:rPr>
                       </m:ctrlPr>
                     </m:fPr>
-                    <m:num/>
+                    <m:num>
+                      <m:sSub>
+                        <m:sSubPr>
+                          <m:ctrlPr>
+                            <w:rPr>
+                              <w:rFonts w:ascii="Cambria Math" w:hAnsi="Cambria Math"/>
+                              <w:i/>
+                            </w:rPr>
+                          </m:ctrlPr>
+                        </m:sSubPr>
+                        <m:e>
+                          <m:r>
+                            <w:rPr>
+                              <w:rFonts w:ascii="Cambria Math" w:hAnsi="Cambria Math"/>
+                            </w:rPr>
+                            <m:t>MARR</m:t>
+                          </m:r>
+                        </m:e>
+                        <m:sub>
+                          <m:r>
+                            <w:rPr>
+                              <w:rFonts w:ascii="Cambria Math" w:hAnsi="Cambria Math"/>
+                            </w:rPr>
+                            <m:t>after-tax</m:t>
+                          </m:r>
+                        </m:sub>
+                      </m:sSub>
+                    </m:num>
                     <m:den>
                       <m:r>
                         <w:rPr>
@@ -1400,13 +1945,7 @@
             <w:rPr>
               <w:rFonts w:ascii="Cambria Math" w:hAnsi="Cambria Math"/>
             </w:rPr>
-            <m:t xml:space="preserve">= </m:t>
-          </m:r>
-          <m:r>
-            <w:rPr>
-              <w:rFonts w:ascii="Cambria Math" w:hAnsi="Cambria Math"/>
-            </w:rPr>
-            <m:t>0.792</m:t>
+            <m:t>= 0.792</m:t>
           </m:r>
         </m:oMath>
       </m:oMathPara>
@@ -1491,10 +2030,10 @@
       </w:pPr>
       <w:r>
         <w:drawing>
-          <wp:inline distT="0" distB="0" distL="0" distR="0" wp14:anchorId="32636836" wp14:editId="3845B4CA">
-            <wp:extent cx="5486400" cy="700170"/>
-            <wp:effectExtent l="0" t="0" r="0" b="5080"/>
-            <wp:docPr id="9" name="Picture 9"/>
+          <wp:inline distT="0" distB="0" distL="0" distR="0" wp14:anchorId="1364377A" wp14:editId="2872370B">
+            <wp:extent cx="5486400" cy="685197"/>
+            <wp:effectExtent l="0" t="0" r="0" b="635"/>
+            <wp:docPr id="2" name="Picture 2"/>
             <wp:cNvGraphicFramePr>
               <a:graphicFrameLocks xmlns:a="http://schemas.openxmlformats.org/drawingml/2006/main" noChangeAspect="1"/>
             </wp:cNvGraphicFramePr>
@@ -1502,7 +2041,7 @@
               <a:graphicData uri="http://schemas.openxmlformats.org/drawingml/2006/picture">
                 <pic:pic xmlns:pic="http://schemas.openxmlformats.org/drawingml/2006/picture">
                   <pic:nvPicPr>
-                    <pic:cNvPr id="0" name="Picture 7"/>
+                    <pic:cNvPr id="0" name="Picture 1"/>
                     <pic:cNvPicPr>
                       <a:picLocks noChangeAspect="1" noChangeArrowheads="1"/>
                     </pic:cNvPicPr>
@@ -1523,7 +2062,7 @@
                   <pic:spPr bwMode="auto">
                     <a:xfrm>
                       <a:off x="0" y="0"/>
-                      <a:ext cx="5486400" cy="700170"/>
+                      <a:ext cx="5486400" cy="685197"/>
                     </a:xfrm>
                     <a:prstGeom prst="rect">
                       <a:avLst/>
@@ -1541,6 +2080,9 @@
       </w:r>
     </w:p>
     <w:p>
+      <w:pPr>
+        <w:spacing w:line="480" w:lineRule="auto"/>
+      </w:pPr>
       <w:r>
         <w:tab/>
         <w:t>The present worth for all annuities associated with each generation option are calculated as follows.</w:t>
@@ -1553,6 +2095,9 @@
       </w:r>
       <w:r>
         <w:instrText xml:space="preserve"> REF _Ref511226316 \h </w:instrText>
+      </w:r>
+      <w:r>
+        <w:instrText xml:space="preserve"> \* MERGEFORMAT </w:instrText>
       </w:r>
       <w:r>
         <w:fldChar w:fldCharType="separate"/>
@@ -1597,13 +2142,6 @@
                   <w:rFonts w:ascii="Cambria Math" w:hAnsi="Cambria Math"/>
                 </w:rPr>
                 <m:t>Present Worth</m:t>
-              </m:r>
-              <m:r>
-                <w:rPr>
-                  <w:rFonts w:ascii="Cambria Math" w:hAnsi="Cambria Math"/>
-                  <w:i/>
-                  <w:color w:val="auto"/>
-                </w:rPr>
               </m:r>
             </m:e>
             <m:sub>
@@ -1742,8 +2280,9 @@
         <w:keepNext/>
         <w:jc w:val="center"/>
       </w:pPr>
-      <w:bookmarkStart w:id="11" w:name="_Ref511226316"/>
-      <w:r>
+      <w:bookmarkStart w:id="12" w:name="_Ref511226316"/>
+      <w:r>
+        <w:lastRenderedPageBreak/>
         <w:t xml:space="preserve">Table </w:t>
       </w:r>
       <w:r>
@@ -1764,128 +2303,69 @@
       <w:r>
         <w:fldChar w:fldCharType="end"/>
       </w:r>
-      <w:bookmarkEnd w:id="11"/>
+      <w:bookmarkEnd w:id="12"/>
       <w:r>
         <w:t xml:space="preserve"> - Present worth of annuities</w:t>
       </w:r>
     </w:p>
-    <w:tbl>
-      <w:tblPr>
-        <w:tblStyle w:val="TableGrid"/>
-        <w:tblW w:w="0" w:type="auto"/>
-        <w:tblLook w:val="04A0" w:firstRow="1" w:lastRow="0" w:firstColumn="1" w:lastColumn="0" w:noHBand="0" w:noVBand="1"/>
-      </w:tblPr>
-      <w:tblGrid>
-        <w:gridCol w:w="1630"/>
-        <w:gridCol w:w="1789"/>
-        <w:gridCol w:w="1790"/>
-        <w:gridCol w:w="1790"/>
-        <w:gridCol w:w="1631"/>
-      </w:tblGrid>
-      <w:tr>
-        <w:tc>
-          <w:tcPr>
-            <w:tcW w:w="1630" w:type="dxa"/>
-          </w:tcPr>
-          <w:p/>
-        </w:tc>
-        <w:tc>
-          <w:tcPr>
-            <w:tcW w:w="1789" w:type="dxa"/>
-          </w:tcPr>
-          <w:p>
-            <w:r>
-              <w:t>Wind + Diesel</w:t>
-            </w:r>
-          </w:p>
-        </w:tc>
-        <w:tc>
-          <w:tcPr>
-            <w:tcW w:w="1790" w:type="dxa"/>
-          </w:tcPr>
-          <w:p>
-            <w:r>
-              <w:t>Solar + Diesel</w:t>
-            </w:r>
-          </w:p>
-        </w:tc>
-        <w:tc>
-          <w:tcPr>
-            <w:tcW w:w="1790" w:type="dxa"/>
-          </w:tcPr>
-          <w:p>
-            <w:r>
-              <w:t>Solar + Wind + Diesel</w:t>
-            </w:r>
-          </w:p>
-        </w:tc>
-        <w:tc>
-          <w:tcPr>
-            <w:tcW w:w="1631" w:type="dxa"/>
-          </w:tcPr>
-          <w:p>
-            <w:r>
-              <w:t>Diesel</w:t>
-            </w:r>
-          </w:p>
-        </w:tc>
-      </w:tr>
-      <w:tr>
-        <w:tc>
-          <w:tcPr>
-            <w:tcW w:w="1630" w:type="dxa"/>
-          </w:tcPr>
-          <w:p>
-            <w:r>
-              <w:t>Present Worth (Annuities)</w:t>
-            </w:r>
-          </w:p>
-        </w:tc>
-        <w:tc>
-          <w:tcPr>
-            <w:tcW w:w="1789" w:type="dxa"/>
-          </w:tcPr>
-          <w:p>
-            <w:r>
-              <w:t>$133,262.85</w:t>
-            </w:r>
-          </w:p>
-        </w:tc>
-        <w:tc>
-          <w:tcPr>
-            <w:tcW w:w="1790" w:type="dxa"/>
-          </w:tcPr>
-          <w:p>
-            <w:r>
-              <w:t>$111,650.51</w:t>
-            </w:r>
-          </w:p>
-        </w:tc>
-        <w:tc>
-          <w:tcPr>
-            <w:tcW w:w="1790" w:type="dxa"/>
-          </w:tcPr>
-          <w:p>
-            <w:r>
-              <w:t>$164,417.83</w:t>
-            </w:r>
-          </w:p>
-        </w:tc>
-        <w:tc>
-          <w:tcPr>
-            <w:tcW w:w="1631" w:type="dxa"/>
-          </w:tcPr>
-          <w:p>
-            <w:r>
-              <w:t>$109,299.76</w:t>
-            </w:r>
-          </w:p>
-        </w:tc>
-      </w:tr>
-    </w:tbl>
-    <w:p/>
-    <w:p>
-      <w:pPr>
+    <w:p>
+      <w:pPr>
+        <w:spacing w:line="480" w:lineRule="auto"/>
+      </w:pPr>
+      <w:r>
+        <w:drawing>
+          <wp:inline distT="0" distB="0" distL="0" distR="0" wp14:anchorId="7B99778B" wp14:editId="7C4B1C14">
+            <wp:extent cx="5486400" cy="321893"/>
+            <wp:effectExtent l="0" t="0" r="0" b="2540"/>
+            <wp:docPr id="18" name="Picture 18"/>
+            <wp:cNvGraphicFramePr>
+              <a:graphicFrameLocks xmlns:a="http://schemas.openxmlformats.org/drawingml/2006/main" noChangeAspect="1"/>
+            </wp:cNvGraphicFramePr>
+            <a:graphic xmlns:a="http://schemas.openxmlformats.org/drawingml/2006/main">
+              <a:graphicData uri="http://schemas.openxmlformats.org/drawingml/2006/picture">
+                <pic:pic xmlns:pic="http://schemas.openxmlformats.org/drawingml/2006/picture">
+                  <pic:nvPicPr>
+                    <pic:cNvPr id="0" name="Picture 10"/>
+                    <pic:cNvPicPr>
+                      <a:picLocks noChangeAspect="1" noChangeArrowheads="1"/>
+                    </pic:cNvPicPr>
+                  </pic:nvPicPr>
+                  <pic:blipFill>
+                    <a:blip r:embed="rId11">
+                      <a:extLst>
+                        <a:ext uri="{28A0092B-C50C-407E-A947-70E740481C1C}">
+                          <a14:useLocalDpi xmlns:a14="http://schemas.microsoft.com/office/drawing/2010/main" val="0"/>
+                        </a:ext>
+                      </a:extLst>
+                    </a:blip>
+                    <a:srcRect/>
+                    <a:stretch>
+                      <a:fillRect/>
+                    </a:stretch>
+                  </pic:blipFill>
+                  <pic:spPr bwMode="auto">
+                    <a:xfrm>
+                      <a:off x="0" y="0"/>
+                      <a:ext cx="5486400" cy="321893"/>
+                    </a:xfrm>
+                    <a:prstGeom prst="rect">
+                      <a:avLst/>
+                    </a:prstGeom>
+                    <a:noFill/>
+                    <a:ln>
+                      <a:noFill/>
+                    </a:ln>
+                  </pic:spPr>
+                </pic:pic>
+              </a:graphicData>
+            </a:graphic>
+          </wp:inline>
+        </w:drawing>
+      </w:r>
+    </w:p>
+    <w:p>
+      <w:pPr>
+        <w:spacing w:line="480" w:lineRule="auto"/>
         <w:ind w:firstLine="720"/>
       </w:pPr>
       <w:r>
@@ -1896,6 +2376,9 @@
       </w:r>
       <w:r>
         <w:instrText xml:space="preserve"> REF _Ref511226578 \h </w:instrText>
+      </w:r>
+      <w:r>
+        <w:instrText xml:space="preserve"> \* MERGEFORMAT </w:instrText>
       </w:r>
       <w:r>
         <w:fldChar w:fldCharType="separate"/>
@@ -1928,7 +2411,7 @@
         <w:keepNext/>
         <w:jc w:val="center"/>
       </w:pPr>
-      <w:bookmarkStart w:id="12" w:name="_Ref511226578"/>
+      <w:bookmarkStart w:id="13" w:name="_Ref511226578"/>
       <w:r>
         <w:t xml:space="preserve">Table </w:t>
       </w:r>
@@ -1950,149 +2433,521 @@
       <w:r>
         <w:fldChar w:fldCharType="end"/>
       </w:r>
-      <w:bookmarkEnd w:id="12"/>
+      <w:bookmarkEnd w:id="13"/>
       <w:r>
         <w:t xml:space="preserve"> - Total Present Worth</w:t>
       </w:r>
     </w:p>
-    <w:tbl>
-      <w:tblPr>
-        <w:tblStyle w:val="TableGrid"/>
-        <w:tblW w:w="8725" w:type="dxa"/>
-        <w:tblLook w:val="04A0" w:firstRow="1" w:lastRow="0" w:firstColumn="1" w:lastColumn="0" w:noHBand="0" w:noVBand="1"/>
-      </w:tblPr>
-      <w:tblGrid>
-        <w:gridCol w:w="1630"/>
-        <w:gridCol w:w="1789"/>
-        <w:gridCol w:w="1790"/>
-        <w:gridCol w:w="1790"/>
-        <w:gridCol w:w="1726"/>
-      </w:tblGrid>
-      <w:tr>
-        <w:tc>
-          <w:tcPr>
-            <w:tcW w:w="1630" w:type="dxa"/>
-          </w:tcPr>
-          <w:p/>
-        </w:tc>
-        <w:tc>
-          <w:tcPr>
-            <w:tcW w:w="1789" w:type="dxa"/>
-          </w:tcPr>
-          <w:p>
-            <w:r>
-              <w:t>Wind + Diesel</w:t>
-            </w:r>
-          </w:p>
-        </w:tc>
-        <w:tc>
-          <w:tcPr>
-            <w:tcW w:w="1790" w:type="dxa"/>
-          </w:tcPr>
-          <w:p>
-            <w:r>
-              <w:t>Solar + Diesel</w:t>
-            </w:r>
-          </w:p>
-        </w:tc>
-        <w:tc>
-          <w:tcPr>
-            <w:tcW w:w="1790" w:type="dxa"/>
-          </w:tcPr>
-          <w:p>
-            <w:r>
-              <w:t>Solar + Wind + Diesel</w:t>
-            </w:r>
-          </w:p>
-        </w:tc>
-        <w:tc>
-          <w:tcPr>
-            <w:tcW w:w="1726" w:type="dxa"/>
-          </w:tcPr>
-          <w:p>
-            <w:r>
-              <w:t>Diesel</w:t>
-            </w:r>
-          </w:p>
-        </w:tc>
-      </w:tr>
-      <w:tr>
-        <w:tc>
-          <w:tcPr>
-            <w:tcW w:w="1630" w:type="dxa"/>
-          </w:tcPr>
-          <w:p>
-            <w:r>
-              <w:t>Present Worth (Total)</w:t>
-            </w:r>
-          </w:p>
-        </w:tc>
-        <w:tc>
-          <w:tcPr>
-            <w:tcW w:w="1789" w:type="dxa"/>
-          </w:tcPr>
-          <w:p>
-            <w:r>
-              <w:t>-$74,481,057.15</w:t>
-            </w:r>
-          </w:p>
-        </w:tc>
-        <w:tc>
-          <w:tcPr>
-            <w:tcW w:w="1790" w:type="dxa"/>
-          </w:tcPr>
-          <w:p>
-            <w:r>
-              <w:t>-$79,583,349.49</w:t>
-            </w:r>
-          </w:p>
-        </w:tc>
-        <w:tc>
-          <w:tcPr>
-            <w:tcW w:w="1790" w:type="dxa"/>
-          </w:tcPr>
-          <w:p>
-            <w:r>
-              <w:t>-$76,301,598.17</w:t>
-            </w:r>
-          </w:p>
-        </w:tc>
-        <w:tc>
-          <w:tcPr>
-            <w:tcW w:w="1726" w:type="dxa"/>
-          </w:tcPr>
-          <w:p>
-            <w:r>
-              <w:t>-$44,242,700.24</w:t>
-            </w:r>
-          </w:p>
-        </w:tc>
-      </w:tr>
-    </w:tbl>
-    <w:p>
-      <w:pPr>
+    <w:p>
+      <w:pPr>
+        <w:spacing w:line="480" w:lineRule="auto"/>
+      </w:pPr>
+      <w:r>
+        <w:drawing>
+          <wp:inline distT="0" distB="0" distL="0" distR="0" wp14:anchorId="3019DE73" wp14:editId="14B8E04A">
+            <wp:extent cx="5486400" cy="321893"/>
+            <wp:effectExtent l="0" t="0" r="0" b="2540"/>
+            <wp:docPr id="19" name="Picture 19"/>
+            <wp:cNvGraphicFramePr>
+              <a:graphicFrameLocks xmlns:a="http://schemas.openxmlformats.org/drawingml/2006/main" noChangeAspect="1"/>
+            </wp:cNvGraphicFramePr>
+            <a:graphic xmlns:a="http://schemas.openxmlformats.org/drawingml/2006/main">
+              <a:graphicData uri="http://schemas.openxmlformats.org/drawingml/2006/picture">
+                <pic:pic xmlns:pic="http://schemas.openxmlformats.org/drawingml/2006/picture">
+                  <pic:nvPicPr>
+                    <pic:cNvPr id="0" name="Picture 11"/>
+                    <pic:cNvPicPr>
+                      <a:picLocks noChangeAspect="1" noChangeArrowheads="1"/>
+                    </pic:cNvPicPr>
+                  </pic:nvPicPr>
+                  <pic:blipFill>
+                    <a:blip r:embed="rId12">
+                      <a:extLst>
+                        <a:ext uri="{28A0092B-C50C-407E-A947-70E740481C1C}">
+                          <a14:useLocalDpi xmlns:a14="http://schemas.microsoft.com/office/drawing/2010/main" val="0"/>
+                        </a:ext>
+                      </a:extLst>
+                    </a:blip>
+                    <a:srcRect/>
+                    <a:stretch>
+                      <a:fillRect/>
+                    </a:stretch>
+                  </pic:blipFill>
+                  <pic:spPr bwMode="auto">
+                    <a:xfrm>
+                      <a:off x="0" y="0"/>
+                      <a:ext cx="5486400" cy="321893"/>
+                    </a:xfrm>
+                    <a:prstGeom prst="rect">
+                      <a:avLst/>
+                    </a:prstGeom>
+                    <a:noFill/>
+                    <a:ln>
+                      <a:noFill/>
+                    </a:ln>
+                  </pic:spPr>
+                </pic:pic>
+              </a:graphicData>
+            </a:graphic>
+          </wp:inline>
+        </w:drawing>
+      </w:r>
+    </w:p>
+    <w:p>
+      <w:pPr>
+        <w:spacing w:line="480" w:lineRule="auto"/>
         <w:ind w:firstLine="720"/>
       </w:pPr>
       <w:r>
-        <w:t>T</w:t>
-      </w:r>
-      <w:r>
-        <w:t>he diesel only option is considerably more cost-effective than th</w:t>
-      </w:r>
-      <w:r>
-        <w:t>e others without the inclusion of a carbon tax.</w:t>
-      </w:r>
-      <w:bookmarkStart w:id="13" w:name="_GoBack"/>
-      <w:bookmarkEnd w:id="13"/>
-    </w:p>
+        <w:t>The diesel only option is considerably more cost-effective than the others without the inclusion of a carbon tax.</w:t>
+      </w:r>
+      <w:r>
+        <w:t xml:space="preserve">  When applying a carbon tax the total present worth of each project decreases significantly.  As shown in </w:t>
+      </w:r>
+      <w:r>
+        <w:fldChar w:fldCharType="begin"/>
+      </w:r>
+      <w:r>
+        <w:instrText xml:space="preserve"> REF _Ref511311459 \h </w:instrText>
+      </w:r>
+      <w:r>
+        <w:fldChar w:fldCharType="separate"/>
+      </w:r>
+      <w:r>
+        <w:t xml:space="preserve">Figure </w:t>
+      </w:r>
+      <w:r>
+        <w:rPr>
+          <w:noProof/>
+        </w:rPr>
+        <w:t>1</w:t>
+      </w:r>
+      <w:r>
+        <w:fldChar w:fldCharType="end"/>
+      </w:r>
+      <w:r>
+        <w:t xml:space="preserve"> </w:t>
+      </w:r>
+      <w:r>
+        <w:t xml:space="preserve">a </w:t>
+      </w:r>
+      <w:r>
+        <w:t>carbon tax price of $0.09</w:t>
+      </w:r>
+      <w:r>
+        <w:t xml:space="preserve">/kg-CO2 is the point where the total present Solar + Wind + Diesel option </w:t>
+      </w:r>
+      <w:r>
+        <w:t>surpasses the</w:t>
+      </w:r>
+      <w:r>
+        <w:t xml:space="preserve"> total present value of the Diesel only option.  </w:t>
+      </w:r>
+      <w:r>
+        <w:t>Therefore</w:t>
+      </w:r>
+      <w:r>
+        <w:t xml:space="preserve"> based on the present worth analysis a carbon </w:t>
+      </w:r>
+      <w:r>
+        <w:t>tax of $0.09</w:t>
+      </w:r>
+      <w:r>
+        <w:t xml:space="preserve">/kg-CO2 is </w:t>
+      </w:r>
+      <w:r>
+        <w:t xml:space="preserve">recommended </w:t>
+      </w:r>
+      <w:r>
+        <w:t>to incent the adoption of renewables over diesel.</w:t>
+      </w:r>
+    </w:p>
+    <w:p>
+      <w:pPr>
+        <w:keepNext/>
+        <w:spacing w:after="0" w:line="480" w:lineRule="auto"/>
+      </w:pPr>
+      <w:r>
+        <w:rPr>
+          <w:noProof/>
+        </w:rPr>
+        <w:lastRenderedPageBreak/>
+        <w:drawing>
+          <wp:inline distT="0" distB="0" distL="0" distR="0" wp14:anchorId="5F25B0D5" wp14:editId="292B2A35">
+            <wp:extent cx="5486400" cy="3325765"/>
+            <wp:effectExtent l="0" t="0" r="0" b="8255"/>
+            <wp:docPr id="20" name="Picture 20"/>
+            <wp:cNvGraphicFramePr>
+              <a:graphicFrameLocks xmlns:a="http://schemas.openxmlformats.org/drawingml/2006/main" noChangeAspect="1"/>
+            </wp:cNvGraphicFramePr>
+            <a:graphic xmlns:a="http://schemas.openxmlformats.org/drawingml/2006/main">
+              <a:graphicData uri="http://schemas.openxmlformats.org/drawingml/2006/picture">
+                <pic:pic xmlns:pic="http://schemas.openxmlformats.org/drawingml/2006/picture">
+                  <pic:nvPicPr>
+                    <pic:cNvPr id="0" name="Picture 4"/>
+                    <pic:cNvPicPr>
+                      <a:picLocks noChangeAspect="1" noChangeArrowheads="1"/>
+                    </pic:cNvPicPr>
+                  </pic:nvPicPr>
+                  <pic:blipFill>
+                    <a:blip r:embed="rId13" cstate="print">
+                      <a:extLst>
+                        <a:ext uri="{28A0092B-C50C-407E-A947-70E740481C1C}">
+                          <a14:useLocalDpi xmlns:a14="http://schemas.microsoft.com/office/drawing/2010/main" val="0"/>
+                        </a:ext>
+                      </a:extLst>
+                    </a:blip>
+                    <a:srcRect/>
+                    <a:stretch>
+                      <a:fillRect/>
+                    </a:stretch>
+                  </pic:blipFill>
+                  <pic:spPr bwMode="auto">
+                    <a:xfrm>
+                      <a:off x="0" y="0"/>
+                      <a:ext cx="5486400" cy="3325765"/>
+                    </a:xfrm>
+                    <a:prstGeom prst="rect">
+                      <a:avLst/>
+                    </a:prstGeom>
+                    <a:noFill/>
+                  </pic:spPr>
+                </pic:pic>
+              </a:graphicData>
+            </a:graphic>
+          </wp:inline>
+        </w:drawing>
+      </w:r>
+    </w:p>
+    <w:p>
+      <w:pPr>
+        <w:pStyle w:val="Caption"/>
+        <w:jc w:val="center"/>
+      </w:pPr>
+      <w:bookmarkStart w:id="14" w:name="_Ref511311459"/>
+      <w:r>
+        <w:t xml:space="preserve">Figure </w:t>
+      </w:r>
+      <w:r>
+        <w:fldChar w:fldCharType="begin"/>
+      </w:r>
+      <w:r>
+        <w:instrText xml:space="preserve"> SEQ Figure \* ARABIC </w:instrText>
+      </w:r>
+      <w:r>
+        <w:fldChar w:fldCharType="separate"/>
+      </w:r>
+      <w:r>
+        <w:rPr>
+          <w:noProof/>
+        </w:rPr>
+        <w:t>1</w:t>
+      </w:r>
+      <w:r>
+        <w:fldChar w:fldCharType="end"/>
+      </w:r>
+      <w:bookmarkEnd w:id="14"/>
+      <w:r>
+        <w:t xml:space="preserve"> - Present Value vs Carbon Tax Rate</w:t>
+      </w:r>
+    </w:p>
+    <w:p>
+      <w:pPr>
+        <w:spacing w:line="480" w:lineRule="auto"/>
+        <w:ind w:firstLine="720"/>
+      </w:pPr>
+      <w:r>
+        <w:t xml:space="preserve">If we consider the same analysis conducted in the United Kingdom with a tax rate of 28% </w:t>
+      </w:r>
+      <w:r>
+        <w:t xml:space="preserve">(after-tax MARR of 14.4%) </w:t>
+      </w:r>
+      <w:r>
+        <w:t xml:space="preserve">and using straight-line depreciation to determine the tax savings on the capital investment we find that </w:t>
+      </w:r>
+      <w:r>
+        <w:t>a carb</w:t>
+      </w:r>
+      <w:r>
+        <w:t>on tax rate of approxim</w:t>
+      </w:r>
+      <w:r>
+        <w:t>ately $0.075</w:t>
+      </w:r>
+      <w:r>
+        <w:t xml:space="preserve">/kg-CO2 results in the present worth of the Solar + Wind project </w:t>
+      </w:r>
+      <w:r>
+        <w:t xml:space="preserve">surpassing that of the </w:t>
+      </w:r>
+      <w:r>
+        <w:t>Diesel only project (</w:t>
+      </w:r>
+      <w:r>
+        <w:fldChar w:fldCharType="begin"/>
+      </w:r>
+      <w:r>
+        <w:instrText xml:space="preserve"> REF _Ref511311411 \h </w:instrText>
+      </w:r>
+      <w:r>
+        <w:fldChar w:fldCharType="separate"/>
+      </w:r>
+      <w:r>
+        <w:t xml:space="preserve">Figure </w:t>
+      </w:r>
+      <w:r>
+        <w:rPr>
+          <w:noProof/>
+        </w:rPr>
+        <w:t>2</w:t>
+      </w:r>
+      <w:r>
+        <w:fldChar w:fldCharType="end"/>
+      </w:r>
+      <w:r>
+        <w:t>).</w:t>
+      </w:r>
+      <w:r>
+        <w:t xml:space="preserve">  </w:t>
+      </w:r>
+      <w:r>
+        <w:t xml:space="preserve">Therefore based on the present worth analysis a carbon </w:t>
+      </w:r>
+      <w:r>
+        <w:t xml:space="preserve">tax of </w:t>
+      </w:r>
+      <w:r>
+        <w:t>$0.075</w:t>
+      </w:r>
+      <w:r>
+        <w:t>/kg-CO2 is required to incent the ado</w:t>
+      </w:r>
+      <w:r>
+        <w:t>ption of renewables over diesel in the UK.</w:t>
+      </w:r>
+    </w:p>
+    <w:p>
+      <w:pPr>
+        <w:keepNext/>
+        <w:spacing w:before="0" w:line="480" w:lineRule="auto"/>
+      </w:pPr>
+      <w:r>
+        <w:rPr>
+          <w:noProof/>
+        </w:rPr>
+        <w:lastRenderedPageBreak/>
+        <w:drawing>
+          <wp:inline distT="0" distB="0" distL="0" distR="0" wp14:anchorId="1362FB55" wp14:editId="6C7DD075">
+            <wp:extent cx="5486400" cy="3313590"/>
+            <wp:effectExtent l="0" t="0" r="0" b="1270"/>
+            <wp:docPr id="21" name="Picture 21"/>
+            <wp:cNvGraphicFramePr>
+              <a:graphicFrameLocks xmlns:a="http://schemas.openxmlformats.org/drawingml/2006/main" noChangeAspect="1"/>
+            </wp:cNvGraphicFramePr>
+            <a:graphic xmlns:a="http://schemas.openxmlformats.org/drawingml/2006/main">
+              <a:graphicData uri="http://schemas.openxmlformats.org/drawingml/2006/picture">
+                <pic:pic xmlns:pic="http://schemas.openxmlformats.org/drawingml/2006/picture">
+                  <pic:nvPicPr>
+                    <pic:cNvPr id="0" name="Picture 5"/>
+                    <pic:cNvPicPr>
+                      <a:picLocks noChangeAspect="1" noChangeArrowheads="1"/>
+                    </pic:cNvPicPr>
+                  </pic:nvPicPr>
+                  <pic:blipFill>
+                    <a:blip r:embed="rId14" cstate="print">
+                      <a:extLst>
+                        <a:ext uri="{28A0092B-C50C-407E-A947-70E740481C1C}">
+                          <a14:useLocalDpi xmlns:a14="http://schemas.microsoft.com/office/drawing/2010/main" val="0"/>
+                        </a:ext>
+                      </a:extLst>
+                    </a:blip>
+                    <a:srcRect/>
+                    <a:stretch>
+                      <a:fillRect/>
+                    </a:stretch>
+                  </pic:blipFill>
+                  <pic:spPr bwMode="auto">
+                    <a:xfrm>
+                      <a:off x="0" y="0"/>
+                      <a:ext cx="5486400" cy="3313590"/>
+                    </a:xfrm>
+                    <a:prstGeom prst="rect">
+                      <a:avLst/>
+                    </a:prstGeom>
+                    <a:noFill/>
+                  </pic:spPr>
+                </pic:pic>
+              </a:graphicData>
+            </a:graphic>
+          </wp:inline>
+        </w:drawing>
+      </w:r>
+    </w:p>
+    <w:p>
+      <w:pPr>
+        <w:pStyle w:val="Caption"/>
+        <w:jc w:val="center"/>
+      </w:pPr>
+      <w:bookmarkStart w:id="15" w:name="_Ref511311411"/>
+      <w:r>
+        <w:t xml:space="preserve">Figure </w:t>
+      </w:r>
+      <w:r>
+        <w:fldChar w:fldCharType="begin"/>
+      </w:r>
+      <w:r>
+        <w:instrText xml:space="preserve"> SEQ Figure \* ARABIC </w:instrText>
+      </w:r>
+      <w:r>
+        <w:fldChar w:fldCharType="separate"/>
+      </w:r>
+      <w:r>
+        <w:rPr>
+          <w:noProof/>
+        </w:rPr>
+        <w:t>2</w:t>
+      </w:r>
+      <w:r>
+        <w:fldChar w:fldCharType="end"/>
+      </w:r>
+      <w:bookmarkEnd w:id="15"/>
+      <w:r>
+        <w:t xml:space="preserve"> - Present Value versus Carbo</w:t>
+      </w:r>
+      <w:bookmarkStart w:id="16" w:name="_GoBack"/>
+      <w:bookmarkEnd w:id="16"/>
+      <w:r>
+        <w:t>n Tax Rate</w:t>
+      </w:r>
+      <w:r>
+        <w:t xml:space="preserve"> in the United Kingdom</w:t>
+      </w:r>
+    </w:p>
+    <w:p>
+      <w:pPr>
+        <w:pStyle w:val="Heading3"/>
+      </w:pPr>
+      <w:bookmarkStart w:id="17" w:name="_Toc511311786"/>
+      <w:r>
+        <w:t>Incremental Internal Rate of Return Analysis</w:t>
+      </w:r>
+      <w:bookmarkEnd w:id="17"/>
+    </w:p>
+    <w:p>
+      <w:pPr>
+        <w:spacing w:line="480" w:lineRule="auto"/>
+      </w:pPr>
+      <w:r>
+        <w:tab/>
+        <w:t>Analysis begins by selecting the Diesel only project as it has th</w:t>
+      </w:r>
+      <w:r>
+        <w:t xml:space="preserve">e lowest initial capital cost.  Incremental cash flows are calculated for the Wind + Diesel project as it has the next lowest initial capital cost.  Internal rate of return for the incremental cash flow with no carbon tax is </w:t>
+      </w:r>
+      <w:r>
+        <w:t xml:space="preserve">calculated </w:t>
+      </w:r>
+      <w:r>
+        <w:t>-</w:t>
+      </w:r>
+      <w:r>
+        <w:t>31</w:t>
+      </w:r>
+      <w:r>
+        <w:t>%</w:t>
+      </w:r>
+      <w:r>
+        <w:t xml:space="preserve"> so the project should not be taken.</w:t>
+      </w:r>
+      <w:r>
+        <w:t xml:space="preserve">  Appendix B shows the </w:t>
+      </w:r>
+      <w:r>
+        <w:t xml:space="preserve">after-tax </w:t>
+      </w:r>
+      <w:r>
+        <w:t>incremental cash flows</w:t>
+      </w:r>
+      <w:r>
+        <w:t xml:space="preserve"> and IRR calculation from Excel.  The incremental IRR equals </w:t>
+      </w:r>
+      <w:r>
+        <w:t xml:space="preserve">after-tax </w:t>
+      </w:r>
+      <w:r>
+        <w:t>MA</w:t>
+      </w:r>
+      <w:r>
+        <w:t>RR for a carbon tax rate of $79</w:t>
+      </w:r>
+      <w:r>
+        <w:t xml:space="preserve">/kg-CO2, therefore we would recommend this carbon tax rate to incentivize the adoption of renewables based on the incremental rate of return analysis.  </w:t>
+      </w:r>
+      <w:r>
+        <w:t xml:space="preserve">With this carbon tax applied, we select the Wind + Diesel option over the Diesel only option by incremental IRR and move on to calculating the incremental IRR for the Solar + Wind + Diesel project as it has the next lowest capital cost.  The incremental IRR for this project versus the Wind + Diesel project is 178.14% </w:t>
+      </w:r>
+      <w:r>
+        <w:lastRenderedPageBreak/>
+        <w:t>(Appendix B), so this project is selected.</w:t>
+      </w:r>
+      <w:r>
+        <w:t xml:space="preserve">  The incremental cash flows for the Solar + Diesel project versus the Solar + Wind + Diesel project are all negative so no valid IRR can be calculated and the project is rejected.  Therefore, based on the incremental rate of return method the Solar + Wind + Diesel project would be selected with a recommended carbon tax rate of $79/kg-CO2.</w:t>
+      </w:r>
+    </w:p>
+    <w:p>
+      <w:pPr>
+        <w:spacing w:line="480" w:lineRule="auto"/>
+        <w:ind w:firstLine="720"/>
+      </w:pPr>
+      <w:r>
+        <w:t>If we consider the same analysis conducted in the United Kingdom with a tax rate of 28% (after-tax MARR of 14.4%) and using straight-line depreciation to determine the tax savings on the capital investment we find that a carb</w:t>
+      </w:r>
+      <w:r>
+        <w:t>on tax rate of approximately $100</w:t>
+      </w:r>
+      <w:r>
+        <w:t xml:space="preserve">/kg-CO2 results in </w:t>
+      </w:r>
+      <w:r>
+        <w:t xml:space="preserve">an incremental IRR of 14.48% for the Diesel + Wind project when compared to the Diesel only project, thus the Diesel + Wind project should be selected over the Diesel only project.  </w:t>
+      </w:r>
+      <w:r>
+        <w:t xml:space="preserve">The incremental IRR for the Diesel + Wind + Solar project versus the Diesel + Wind project is 196% so it should be selected over the Diesel + Wind project.  The incremental cash flows for the Solar + Diesel project versus the Diesel + Wind + Solar project are all negative so no valid IRR can be calculated and the project is rejected.  Therefore, based on the incremental rate of return </w:t>
+      </w:r>
+      <w:r>
+        <w:t>method the Solar + Wind + Diesel project would be selected with a re</w:t>
+      </w:r>
+      <w:r>
+        <w:t>commended carbon tax rate of $100</w:t>
+      </w:r>
+      <w:r>
+        <w:t>/kg-CO</w:t>
+      </w:r>
+      <w:r>
+        <w:t>2 if this project was considered in the UK.</w:t>
+      </w:r>
+    </w:p>
+    <w:p>
+      <w:pPr>
+        <w:pStyle w:val="Heading3"/>
+      </w:pPr>
+      <w:bookmarkStart w:id="18" w:name="_Toc511311787"/>
+      <w:r>
+        <w:t>Equivalent Annual Cost Analysis</w:t>
+      </w:r>
+      <w:bookmarkEnd w:id="18"/>
+    </w:p>
+    <w:p/>
     <w:p>
       <w:pPr>
         <w:pStyle w:val="Heading3"/>
         <w:spacing w:line="480" w:lineRule="auto"/>
       </w:pPr>
+      <w:bookmarkStart w:id="19" w:name="_Toc511311788"/>
       <w:r>
         <w:t>Factors Missing From Analysis</w:t>
       </w:r>
+      <w:bookmarkEnd w:id="19"/>
     </w:p>
     <w:p>
       <w:pPr>
@@ -2106,7 +2961,11 @@
         <w:t>tax credits for renewable projects or discounted financing options which could help to reduce the cost of the proposed carbon tax.</w:t>
       </w:r>
       <w:r>
-        <w:t xml:space="preserve">  This analysis only considers the maintenance and fuel costs for each plant type but does not account for any other operating costs which may impact the total cost of each plant.</w:t>
+        <w:t xml:space="preserve">  This analysis only considers the </w:t>
+      </w:r>
+      <w:r>
+        <w:lastRenderedPageBreak/>
+        <w:t>maintenance and fuel costs for each plant type but does not account for any other operating costs which may impact the total cost of each plant.</w:t>
       </w:r>
       <w:r>
         <w:t xml:space="preserve">  This analysis only considers carbon produced during the operation of each plant type</w:t>
@@ -2127,9 +2986,23 @@
       <w:pPr>
         <w:pStyle w:val="Heading1"/>
       </w:pPr>
-      <w:r>
-        <w:t>Appendix A</w:t>
-      </w:r>
+      <w:bookmarkStart w:id="20" w:name="_Toc511311789"/>
+      <w:r>
+        <w:lastRenderedPageBreak/>
+        <w:t xml:space="preserve">Appendix </w:t>
+      </w:r>
+      <w:proofErr w:type="gramStart"/>
+      <w:r>
+        <w:t>A</w:t>
+      </w:r>
+      <w:proofErr w:type="gramEnd"/>
+      <w:r>
+        <w:t xml:space="preserve"> – Present Worth Analysis </w:t>
+      </w:r>
+      <w:r>
+        <w:t>Calculations</w:t>
+      </w:r>
+      <w:bookmarkEnd w:id="20"/>
     </w:p>
     <w:p>
       <w:pPr>
@@ -2137,6 +3010,9 @@
         <w:jc w:val="center"/>
       </w:pPr>
       <w:r>
+        <w:rPr>
+          <w:noProof/>
+        </w:rPr>
         <w:drawing>
           <wp:inline distT="0" distB="0" distL="0" distR="0" wp14:anchorId="6287C040" wp14:editId="177D3C48">
             <wp:extent cx="5486400" cy="2612385"/>
@@ -2155,7 +3031,7 @@
                     </pic:cNvPicPr>
                   </pic:nvPicPr>
                   <pic:blipFill>
-                    <a:blip r:embed="rId11">
+                    <a:blip r:embed="rId15">
                       <a:extLst>
                         <a:ext uri="{28A0092B-C50C-407E-A947-70E740481C1C}">
                           <a14:useLocalDpi xmlns:a14="http://schemas.microsoft.com/office/drawing/2010/main" val="0"/>
@@ -2211,7 +3087,7 @@
         <w:rPr>
           <w:noProof/>
         </w:rPr>
-        <w:t>1</w:t>
+        <w:t>3</w:t>
       </w:r>
       <w:r>
         <w:fldChar w:fldCharType="end"/>
@@ -2232,6 +3108,9 @@
         <w:jc w:val="center"/>
       </w:pPr>
       <w:r>
+        <w:rPr>
+          <w:noProof/>
+        </w:rPr>
         <w:drawing>
           <wp:inline distT="0" distB="0" distL="0" distR="0" wp14:anchorId="72842333" wp14:editId="5A2886AC">
             <wp:extent cx="5486400" cy="2589669"/>
@@ -2250,7 +3129,7 @@
                     </pic:cNvPicPr>
                   </pic:nvPicPr>
                   <pic:blipFill>
-                    <a:blip r:embed="rId12">
+                    <a:blip r:embed="rId16">
                       <a:extLst>
                         <a:ext uri="{28A0092B-C50C-407E-A947-70E740481C1C}">
                           <a14:useLocalDpi xmlns:a14="http://schemas.microsoft.com/office/drawing/2010/main" val="0"/>
@@ -2303,7 +3182,7 @@
         <w:rPr>
           <w:noProof/>
         </w:rPr>
-        <w:t>2</w:t>
+        <w:t>4</w:t>
       </w:r>
       <w:r>
         <w:fldChar w:fldCharType="end"/>
@@ -2328,6 +3207,10 @@
         <w:jc w:val="center"/>
       </w:pPr>
       <w:r>
+        <w:rPr>
+          <w:noProof/>
+        </w:rPr>
+        <w:lastRenderedPageBreak/>
         <w:drawing>
           <wp:inline distT="0" distB="0" distL="0" distR="0" wp14:anchorId="7E1C6AC2" wp14:editId="473E5A71">
             <wp:extent cx="5486400" cy="2589669"/>
@@ -2346,7 +3229,7 @@
                     </pic:cNvPicPr>
                   </pic:nvPicPr>
                   <pic:blipFill>
-                    <a:blip r:embed="rId13">
+                    <a:blip r:embed="rId17">
                       <a:extLst>
                         <a:ext uri="{28A0092B-C50C-407E-A947-70E740481C1C}">
                           <a14:useLocalDpi xmlns:a14="http://schemas.microsoft.com/office/drawing/2010/main" val="0"/>
@@ -2399,7 +3282,7 @@
         <w:rPr>
           <w:noProof/>
         </w:rPr>
-        <w:t>3</w:t>
+        <w:t>5</w:t>
       </w:r>
       <w:r>
         <w:fldChar w:fldCharType="end"/>
@@ -2429,6 +3312,9 @@
         <w:jc w:val="center"/>
       </w:pPr>
       <w:r>
+        <w:rPr>
+          <w:noProof/>
+        </w:rPr>
         <w:drawing>
           <wp:inline distT="0" distB="0" distL="0" distR="0" wp14:anchorId="1D086D18" wp14:editId="519D63AC">
             <wp:extent cx="5486400" cy="2589669"/>
@@ -2447,7 +3333,7 @@
                     </pic:cNvPicPr>
                   </pic:nvPicPr>
                   <pic:blipFill>
-                    <a:blip r:embed="rId14">
+                    <a:blip r:embed="rId18">
                       <a:extLst>
                         <a:ext uri="{28A0092B-C50C-407E-A947-70E740481C1C}">
                           <a14:useLocalDpi xmlns:a14="http://schemas.microsoft.com/office/drawing/2010/main" val="0"/>
@@ -2500,7 +3386,7 @@
         <w:rPr>
           <w:noProof/>
         </w:rPr>
-        <w:t>4</w:t>
+        <w:t>6</w:t>
       </w:r>
       <w:r>
         <w:fldChar w:fldCharType="end"/>
@@ -2514,6 +3400,337 @@
     </w:p>
     <w:p>
       <w:pPr>
+        <w:rPr>
+          <w:rFonts w:asciiTheme="majorHAnsi" w:eastAsiaTheme="majorEastAsia" w:hAnsiTheme="majorHAnsi" w:cstheme="majorBidi"/>
+          <w:color w:val="007789" w:themeColor="accent1" w:themeShade="BF"/>
+          <w:sz w:val="32"/>
+        </w:rPr>
+      </w:pPr>
+      <w:r>
+        <w:br w:type="page"/>
+      </w:r>
+    </w:p>
+    <w:p>
+      <w:pPr>
+        <w:pStyle w:val="Heading1"/>
+      </w:pPr>
+      <w:bookmarkStart w:id="21" w:name="_Toc511311790"/>
+      <w:r>
+        <w:lastRenderedPageBreak/>
+        <w:t>Appendix B – Incremental Internal Rate of Return Analysis Calculations</w:t>
+      </w:r>
+      <w:bookmarkEnd w:id="21"/>
+    </w:p>
+    <w:tbl>
+      <w:tblPr>
+        <w:tblStyle w:val="TableGrid"/>
+        <w:tblW w:w="0" w:type="auto"/>
+        <w:tblLook w:val="04A0" w:firstRow="1" w:lastRow="0" w:firstColumn="1" w:lastColumn="0" w:noHBand="0" w:noVBand="1"/>
+      </w:tblPr>
+      <w:tblGrid>
+        <w:gridCol w:w="4315"/>
+        <w:gridCol w:w="4315"/>
+      </w:tblGrid>
+      <w:tr>
+        <w:tc>
+          <w:tcPr>
+            <w:tcW w:w="4315" w:type="dxa"/>
+          </w:tcPr>
+          <w:p>
+            <w:pPr>
+              <w:keepNext/>
+              <w:jc w:val="center"/>
+            </w:pPr>
+            <w:r>
+              <w:drawing>
+                <wp:inline distT="0" distB="0" distL="0" distR="0" wp14:anchorId="630B3A5C" wp14:editId="22549B41">
+                  <wp:extent cx="1493705" cy="3200400"/>
+                  <wp:effectExtent l="0" t="0" r="0" b="0"/>
+                  <wp:docPr id="12" name="Picture 12"/>
+                  <wp:cNvGraphicFramePr>
+                    <a:graphicFrameLocks xmlns:a="http://schemas.openxmlformats.org/drawingml/2006/main" noChangeAspect="1"/>
+                  </wp:cNvGraphicFramePr>
+                  <a:graphic xmlns:a="http://schemas.openxmlformats.org/drawingml/2006/main">
+                    <a:graphicData uri="http://schemas.openxmlformats.org/drawingml/2006/picture">
+                      <pic:pic xmlns:pic="http://schemas.openxmlformats.org/drawingml/2006/picture">
+                        <pic:nvPicPr>
+                          <pic:cNvPr id="0" name="Picture 5"/>
+                          <pic:cNvPicPr>
+                            <a:picLocks noChangeAspect="1" noChangeArrowheads="1"/>
+                          </pic:cNvPicPr>
+                        </pic:nvPicPr>
+                        <pic:blipFill>
+                          <a:blip r:embed="rId19">
+                            <a:extLst>
+                              <a:ext uri="{28A0092B-C50C-407E-A947-70E740481C1C}">
+                                <a14:useLocalDpi xmlns:a14="http://schemas.microsoft.com/office/drawing/2010/main" val="0"/>
+                              </a:ext>
+                            </a:extLst>
+                          </a:blip>
+                          <a:srcRect/>
+                          <a:stretch>
+                            <a:fillRect/>
+                          </a:stretch>
+                        </pic:blipFill>
+                        <pic:spPr bwMode="auto">
+                          <a:xfrm>
+                            <a:off x="0" y="0"/>
+                            <a:ext cx="1493705" cy="3200400"/>
+                          </a:xfrm>
+                          <a:prstGeom prst="rect">
+                            <a:avLst/>
+                          </a:prstGeom>
+                          <a:noFill/>
+                          <a:ln>
+                            <a:noFill/>
+                          </a:ln>
+                        </pic:spPr>
+                      </pic:pic>
+                    </a:graphicData>
+                  </a:graphic>
+                </wp:inline>
+              </w:drawing>
+            </w:r>
+          </w:p>
+          <w:p>
+            <w:pPr>
+              <w:pStyle w:val="Caption"/>
+              <w:jc w:val="center"/>
+            </w:pPr>
+            <w:r>
+              <w:t xml:space="preserve">Figure </w:t>
+            </w:r>
+            <w:r>
+              <w:fldChar w:fldCharType="begin"/>
+            </w:r>
+            <w:r>
+              <w:instrText xml:space="preserve"> SEQ Figure \* ARABIC </w:instrText>
+            </w:r>
+            <w:r>
+              <w:fldChar w:fldCharType="separate"/>
+            </w:r>
+            <w:r>
+              <w:rPr>
+                <w:noProof/>
+              </w:rPr>
+              <w:t>7</w:t>
+            </w:r>
+            <w:r>
+              <w:fldChar w:fldCharType="end"/>
+            </w:r>
+            <w:r>
+              <w:t xml:space="preserve"> - Incremental IRR for Wind + Diesel vs. Diesel, No Carbon Tax</w:t>
+            </w:r>
+          </w:p>
+        </w:tc>
+        <w:tc>
+          <w:tcPr>
+            <w:tcW w:w="4315" w:type="dxa"/>
+          </w:tcPr>
+          <w:p>
+            <w:pPr>
+              <w:keepNext/>
+              <w:jc w:val="center"/>
+            </w:pPr>
+            <w:r>
+              <w:drawing>
+                <wp:inline distT="0" distB="0" distL="0" distR="0" wp14:anchorId="1690BE70" wp14:editId="49E67AAC">
+                  <wp:extent cx="1493705" cy="3200400"/>
+                  <wp:effectExtent l="0" t="0" r="0" b="0"/>
+                  <wp:docPr id="13" name="Picture 13"/>
+                  <wp:cNvGraphicFramePr>
+                    <a:graphicFrameLocks xmlns:a="http://schemas.openxmlformats.org/drawingml/2006/main" noChangeAspect="1"/>
+                  </wp:cNvGraphicFramePr>
+                  <a:graphic xmlns:a="http://schemas.openxmlformats.org/drawingml/2006/main">
+                    <a:graphicData uri="http://schemas.openxmlformats.org/drawingml/2006/picture">
+                      <pic:pic xmlns:pic="http://schemas.openxmlformats.org/drawingml/2006/picture">
+                        <pic:nvPicPr>
+                          <pic:cNvPr id="0" name="Picture 6"/>
+                          <pic:cNvPicPr>
+                            <a:picLocks noChangeAspect="1" noChangeArrowheads="1"/>
+                          </pic:cNvPicPr>
+                        </pic:nvPicPr>
+                        <pic:blipFill>
+                          <a:blip r:embed="rId20">
+                            <a:extLst>
+                              <a:ext uri="{28A0092B-C50C-407E-A947-70E740481C1C}">
+                                <a14:useLocalDpi xmlns:a14="http://schemas.microsoft.com/office/drawing/2010/main" val="0"/>
+                              </a:ext>
+                            </a:extLst>
+                          </a:blip>
+                          <a:srcRect/>
+                          <a:stretch>
+                            <a:fillRect/>
+                          </a:stretch>
+                        </pic:blipFill>
+                        <pic:spPr bwMode="auto">
+                          <a:xfrm>
+                            <a:off x="0" y="0"/>
+                            <a:ext cx="1493705" cy="3200400"/>
+                          </a:xfrm>
+                          <a:prstGeom prst="rect">
+                            <a:avLst/>
+                          </a:prstGeom>
+                          <a:noFill/>
+                          <a:ln>
+                            <a:noFill/>
+                          </a:ln>
+                        </pic:spPr>
+                      </pic:pic>
+                    </a:graphicData>
+                  </a:graphic>
+                </wp:inline>
+              </w:drawing>
+            </w:r>
+          </w:p>
+          <w:p>
+            <w:pPr>
+              <w:pStyle w:val="Caption"/>
+              <w:jc w:val="center"/>
+            </w:pPr>
+            <w:r>
+              <w:t xml:space="preserve">Figure </w:t>
+            </w:r>
+            <w:r>
+              <w:fldChar w:fldCharType="begin"/>
+            </w:r>
+            <w:r>
+              <w:instrText xml:space="preserve"> SEQ Figure \* ARABIC </w:instrText>
+            </w:r>
+            <w:r>
+              <w:fldChar w:fldCharType="separate"/>
+            </w:r>
+            <w:r>
+              <w:rPr>
+                <w:noProof/>
+              </w:rPr>
+              <w:t>8</w:t>
+            </w:r>
+            <w:r>
+              <w:fldChar w:fldCharType="end"/>
+            </w:r>
+            <w:r>
+              <w:t xml:space="preserve"> - Incremental IRR for Wind + Diesel vs. Di</w:t>
+            </w:r>
+            <w:r>
+              <w:t>esel, Carbon Tax of $79</w:t>
+            </w:r>
+            <w:r>
+              <w:t>/kg-CO2</w:t>
+            </w:r>
+          </w:p>
+        </w:tc>
+      </w:tr>
+      <w:tr>
+        <w:tc>
+          <w:tcPr>
+            <w:tcW w:w="4315" w:type="dxa"/>
+          </w:tcPr>
+          <w:p>
+            <w:pPr>
+              <w:keepNext/>
+              <w:jc w:val="center"/>
+            </w:pPr>
+            <w:r>
+              <w:drawing>
+                <wp:inline distT="0" distB="0" distL="0" distR="0" wp14:anchorId="00F94055" wp14:editId="2C6F976F">
+                  <wp:extent cx="1493705" cy="3200400"/>
+                  <wp:effectExtent l="0" t="0" r="0" b="0"/>
+                  <wp:docPr id="14" name="Picture 14"/>
+                  <wp:cNvGraphicFramePr>
+                    <a:graphicFrameLocks xmlns:a="http://schemas.openxmlformats.org/drawingml/2006/main" noChangeAspect="1"/>
+                  </wp:cNvGraphicFramePr>
+                  <a:graphic xmlns:a="http://schemas.openxmlformats.org/drawingml/2006/main">
+                    <a:graphicData uri="http://schemas.openxmlformats.org/drawingml/2006/picture">
+                      <pic:pic xmlns:pic="http://schemas.openxmlformats.org/drawingml/2006/picture">
+                        <pic:nvPicPr>
+                          <pic:cNvPr id="0" name="Picture 7"/>
+                          <pic:cNvPicPr>
+                            <a:picLocks noChangeAspect="1" noChangeArrowheads="1"/>
+                          </pic:cNvPicPr>
+                        </pic:nvPicPr>
+                        <pic:blipFill>
+                          <a:blip r:embed="rId21">
+                            <a:extLst>
+                              <a:ext uri="{28A0092B-C50C-407E-A947-70E740481C1C}">
+                                <a14:useLocalDpi xmlns:a14="http://schemas.microsoft.com/office/drawing/2010/main" val="0"/>
+                              </a:ext>
+                            </a:extLst>
+                          </a:blip>
+                          <a:srcRect/>
+                          <a:stretch>
+                            <a:fillRect/>
+                          </a:stretch>
+                        </pic:blipFill>
+                        <pic:spPr bwMode="auto">
+                          <a:xfrm>
+                            <a:off x="0" y="0"/>
+                            <a:ext cx="1493705" cy="3200400"/>
+                          </a:xfrm>
+                          <a:prstGeom prst="rect">
+                            <a:avLst/>
+                          </a:prstGeom>
+                          <a:noFill/>
+                          <a:ln>
+                            <a:noFill/>
+                          </a:ln>
+                        </pic:spPr>
+                      </pic:pic>
+                    </a:graphicData>
+                  </a:graphic>
+                </wp:inline>
+              </w:drawing>
+            </w:r>
+          </w:p>
+          <w:p>
+            <w:pPr>
+              <w:pStyle w:val="Caption"/>
+              <w:jc w:val="center"/>
+            </w:pPr>
+            <w:r>
+              <w:t xml:space="preserve">Figure </w:t>
+            </w:r>
+            <w:r>
+              <w:fldChar w:fldCharType="begin"/>
+            </w:r>
+            <w:r>
+              <w:instrText xml:space="preserve"> SEQ Figure \* ARABIC </w:instrText>
+            </w:r>
+            <w:r>
+              <w:fldChar w:fldCharType="separate"/>
+            </w:r>
+            <w:r>
+              <w:rPr>
+                <w:noProof/>
+              </w:rPr>
+              <w:t>9</w:t>
+            </w:r>
+            <w:r>
+              <w:fldChar w:fldCharType="end"/>
+            </w:r>
+            <w:r>
+              <w:t xml:space="preserve"> - Incremental IRR for Wind + Solar + Diesel vs. Wind + Diesel, Carbon Tax of $79/kg-CO2</w:t>
+            </w:r>
+          </w:p>
+        </w:tc>
+        <w:tc>
+          <w:tcPr>
+            <w:tcW w:w="4315" w:type="dxa"/>
+          </w:tcPr>
+          <w:p>
+            <w:pPr>
+              <w:keepNext/>
+              <w:jc w:val="center"/>
+            </w:pPr>
+          </w:p>
+        </w:tc>
+      </w:tr>
+    </w:tbl>
+    <w:p/>
+    <w:p/>
+    <w:p/>
+    <w:p>
+      <w:pPr>
         <w:pStyle w:val="Caption"/>
       </w:pPr>
     </w:p>
@@ -2527,22 +3744,21 @@
         <w:br w:type="page"/>
       </w:r>
     </w:p>
-    <w:bookmarkStart w:id="14" w:name="_Toc511222339" w:displacedByCustomXml="next"/>
+    <w:bookmarkStart w:id="22" w:name="_Toc511311791" w:displacedByCustomXml="next"/>
     <w:sdt>
       <w:sdtPr>
+        <w:rPr>
+          <w:rFonts w:asciiTheme="minorHAnsi" w:eastAsiaTheme="minorHAnsi" w:hAnsiTheme="minorHAnsi" w:cstheme="minorBidi"/>
+          <w:color w:val="595959" w:themeColor="text1" w:themeTint="A6"/>
+          <w:sz w:val="22"/>
+        </w:rPr>
         <w:id w:val="-414774341"/>
         <w:docPartObj>
           <w:docPartGallery w:val="Bibliographies"/>
           <w:docPartUnique/>
         </w:docPartObj>
       </w:sdtPr>
-      <w:sdtEndPr>
-        <w:rPr>
-          <w:rFonts w:asciiTheme="minorHAnsi" w:eastAsiaTheme="minorHAnsi" w:hAnsiTheme="minorHAnsi" w:cstheme="minorBidi"/>
-          <w:color w:val="595959" w:themeColor="text1" w:themeTint="A6"/>
-          <w:sz w:val="22"/>
-        </w:rPr>
-      </w:sdtEndPr>
+      <w:sdtEndPr/>
       <w:sdtContent>
         <w:p>
           <w:pPr>
@@ -2552,13 +3768,14 @@
           <w:r>
             <w:t>Bibliography</w:t>
           </w:r>
-          <w:bookmarkEnd w:id="14"/>
+          <w:bookmarkEnd w:id="22"/>
         </w:p>
         <w:sdt>
           <w:sdtPr>
             <w:id w:val="111145805"/>
             <w:bibliography/>
           </w:sdtPr>
+          <w:sdtEndPr/>
           <w:sdtContent>
             <w:p>
               <w:pPr>
@@ -2623,8 +3840,8 @@
       </w:pPr>
     </w:p>
     <w:sectPr>
-      <w:headerReference w:type="default" r:id="rId15"/>
-      <w:footerReference w:type="default" r:id="rId16"/>
+      <w:headerReference w:type="default" r:id="rId22"/>
+      <w:footerReference w:type="default" r:id="rId23"/>
       <w:pgSz w:w="12240" w:h="15840"/>
       <w:pgMar w:top="1728" w:right="1800" w:bottom="1440" w:left="1800" w:header="720" w:footer="720" w:gutter="0"/>
       <w:pgNumType w:start="0"/>
@@ -2683,7 +3900,7 @@
       <w:rPr>
         <w:noProof/>
       </w:rPr>
-      <w:t>5</w:t>
+      <w:t>7</w:t>
     </w:r>
     <w:r>
       <w:fldChar w:fldCharType="end"/>
@@ -2732,8 +3949,21 @@
     <w:r>
       <w:ptab w:relativeTo="margin" w:alignment="right" w:leader="none"/>
     </w:r>
+    <w:proofErr w:type="spellStart"/>
     <w:r>
-      <w:t>Eelman, Rashevskyi, Abdallah</w:t>
+      <w:t>Eelman</w:t>
+    </w:r>
+    <w:proofErr w:type="spellEnd"/>
+    <w:r>
+      <w:t xml:space="preserve">, </w:t>
+    </w:r>
+    <w:proofErr w:type="spellStart"/>
+    <w:r>
+      <w:t>Rashevskyi</w:t>
+    </w:r>
+    <w:proofErr w:type="spellEnd"/>
+    <w:r>
+      <w:t>, Abdallah</w:t>
     </w:r>
   </w:p>
 </w:hdr>
@@ -4776,635 +6006,6 @@
 </w:styles>
 </file>
 
-<file path=word/glossary/document.xml><?xml version="1.0" encoding="utf-8"?>
-<w:glossaryDocument xmlns:wpc="http://schemas.microsoft.com/office/word/2010/wordprocessingCanvas" xmlns:cx="http://schemas.microsoft.com/office/drawing/2014/chartex" xmlns:cx1="http://schemas.microsoft.com/office/drawing/2015/9/8/chartex" xmlns:mc="http://schemas.openxmlformats.org/markup-compatibility/2006" xmlns:o="urn:schemas-microsoft-com:office:office" xmlns:r="http://schemas.openxmlformats.org/officeDocument/2006/relationships" xmlns:m="http://schemas.openxmlformats.org/officeDocument/2006/math" xmlns:v="urn:schemas-microsoft-com:vml" xmlns:wp14="http://schemas.microsoft.com/office/word/2010/wordprocessingDrawing" xmlns:wp="http://schemas.openxmlformats.org/drawingml/2006/wordprocessingDrawing" xmlns:w10="urn:schemas-microsoft-com:office:word" xmlns:w="http://schemas.openxmlformats.org/wordprocessingml/2006/main" xmlns:w14="http://schemas.microsoft.com/office/word/2010/wordml" xmlns:w15="http://schemas.microsoft.com/office/word/2012/wordml" xmlns:w16se="http://schemas.microsoft.com/office/word/2015/wordml/symex" xmlns:wpg="http://schemas.microsoft.com/office/word/2010/wordprocessingGroup" xmlns:wpi="http://schemas.microsoft.com/office/word/2010/wordprocessingInk" xmlns:wne="http://schemas.microsoft.com/office/word/2006/wordml" xmlns:wps="http://schemas.microsoft.com/office/word/2010/wordprocessingShape" mc:Ignorable="w14 w15 w16se wp14"/>
-</file>
-
-<file path=word/glossary/fontTable.xml><?xml version="1.0" encoding="utf-8"?>
-<w:fonts xmlns:mc="http://schemas.openxmlformats.org/markup-compatibility/2006" xmlns:r="http://schemas.openxmlformats.org/officeDocument/2006/relationships" xmlns:w="http://schemas.openxmlformats.org/wordprocessingml/2006/main" xmlns:w14="http://schemas.microsoft.com/office/word/2010/wordml" xmlns:w15="http://schemas.microsoft.com/office/word/2012/wordml" xmlns:w16se="http://schemas.microsoft.com/office/word/2015/wordml/symex" mc:Ignorable="w14 w15 w16se">
-  <w:font w:name="Symbol">
-    <w:panose1 w:val="05050102010706020507"/>
-    <w:charset w:val="02"/>
-    <w:family w:val="roman"/>
-    <w:pitch w:val="variable"/>
-    <w:sig w:usb0="00000000" w:usb1="10000000" w:usb2="00000000" w:usb3="00000000" w:csb0="80000000" w:csb1="00000000"/>
-  </w:font>
-  <w:font w:name="Times New Roman">
-    <w:panose1 w:val="02020603050405020304"/>
-    <w:charset w:val="00"/>
-    <w:family w:val="roman"/>
-    <w:pitch w:val="variable"/>
-    <w:sig w:usb0="E0002AFF" w:usb1="C0007843" w:usb2="00000009" w:usb3="00000000" w:csb0="000001FF" w:csb1="00000000"/>
-  </w:font>
-  <w:font w:name="Century Gothic">
-    <w:panose1 w:val="020B0502020202020204"/>
-    <w:charset w:val="00"/>
-    <w:family w:val="swiss"/>
-    <w:pitch w:val="variable"/>
-    <w:sig w:usb0="00000287" w:usb1="00000000" w:usb2="00000000" w:usb3="00000000" w:csb0="0000009F" w:csb1="00000000"/>
-  </w:font>
-  <w:font w:name="Constantia">
-    <w:panose1 w:val="02030602050306030303"/>
-    <w:charset w:val="00"/>
-    <w:family w:val="roman"/>
-    <w:pitch w:val="variable"/>
-    <w:sig w:usb0="A00002EF" w:usb1="4000204B" w:usb2="00000000" w:usb3="00000000" w:csb0="0000019F" w:csb1="00000000"/>
-  </w:font>
-  <w:font w:name="Segoe UI">
-    <w:panose1 w:val="020B0502040204020203"/>
-    <w:charset w:val="00"/>
-    <w:family w:val="swiss"/>
-    <w:pitch w:val="variable"/>
-    <w:sig w:usb0="E10022FF" w:usb1="C000E47F" w:usb2="00000029" w:usb3="00000000" w:csb0="000001DF" w:csb1="00000000"/>
-  </w:font>
-  <w:font w:name="Consolas">
-    <w:panose1 w:val="020B0609020204030204"/>
-    <w:charset w:val="00"/>
-    <w:family w:val="modern"/>
-    <w:pitch w:val="fixed"/>
-    <w:sig w:usb0="E10002FF" w:usb1="4000FCFF" w:usb2="00000009" w:usb3="00000000" w:csb0="0000019F" w:csb1="00000000"/>
-  </w:font>
-  <w:font w:name="Cambria Math">
-    <w:panose1 w:val="02040503050406030204"/>
-    <w:charset w:val="00"/>
-    <w:family w:val="roman"/>
-    <w:pitch w:val="variable"/>
-    <w:sig w:usb0="E00002FF" w:usb1="420024FF" w:usb2="00000000" w:usb3="00000000" w:csb0="0000019F" w:csb1="00000000"/>
-  </w:font>
-  <w:font w:name="Calibri">
-    <w:panose1 w:val="020F0502020204030204"/>
-    <w:charset w:val="00"/>
-    <w:family w:val="swiss"/>
-    <w:pitch w:val="variable"/>
-    <w:sig w:usb0="E00002FF" w:usb1="4000ACFF" w:usb2="00000001" w:usb3="00000000" w:csb0="0000019F" w:csb1="00000000"/>
-  </w:font>
-  <w:font w:name="Calibri Light">
-    <w:panose1 w:val="020F0302020204030204"/>
-    <w:charset w:val="00"/>
-    <w:family w:val="swiss"/>
-    <w:pitch w:val="variable"/>
-    <w:sig w:usb0="A00002EF" w:usb1="4000207B" w:usb2="00000000" w:usb3="00000000" w:csb0="0000009F" w:csb1="00000000"/>
-  </w:font>
-</w:fonts>
-</file>
-
-<file path=word/glossary/numbering.xml><?xml version="1.0" encoding="utf-8"?>
-<w:numbering xmlns:wpc="http://schemas.microsoft.com/office/word/2010/wordprocessingCanvas" xmlns:cx="http://schemas.microsoft.com/office/drawing/2014/chartex" xmlns:cx1="http://schemas.microsoft.com/office/drawing/2015/9/8/chartex" xmlns:mc="http://schemas.openxmlformats.org/markup-compatibility/2006" xmlns:o="urn:schemas-microsoft-com:office:office" xmlns:r="http://schemas.openxmlformats.org/officeDocument/2006/relationships" xmlns:m="http://schemas.openxmlformats.org/officeDocument/2006/math" xmlns:v="urn:schemas-microsoft-com:vml" xmlns:wp14="http://schemas.microsoft.com/office/word/2010/wordprocessingDrawing" xmlns:wp="http://schemas.openxmlformats.org/drawingml/2006/wordprocessingDrawing" xmlns:w10="urn:schemas-microsoft-com:office:word" xmlns:w="http://schemas.openxmlformats.org/wordprocessingml/2006/main" xmlns:w14="http://schemas.microsoft.com/office/word/2010/wordml" xmlns:w15="http://schemas.microsoft.com/office/word/2012/wordml" xmlns:w16se="http://schemas.microsoft.com/office/word/2015/wordml/symex" xmlns:wpg="http://schemas.microsoft.com/office/word/2010/wordprocessingGroup" xmlns:wpi="http://schemas.microsoft.com/office/word/2010/wordprocessingInk" xmlns:wne="http://schemas.microsoft.com/office/word/2006/wordml" xmlns:wps="http://schemas.microsoft.com/office/word/2010/wordprocessingShape" mc:Ignorable="w14 w15 w16se wp14">
-  <w:abstractNum w:abstractNumId="0" w15:restartNumberingAfterBreak="0">
-    <w:nsid w:val="FFFFFF89"/>
-    <w:multiLevelType w:val="singleLevel"/>
-    <w:tmpl w:val="BAA6FCB4"/>
-    <w:lvl w:ilvl="0">
-      <w:start w:val="1"/>
-      <w:numFmt w:val="bullet"/>
-      <w:pStyle w:val="ListBullet"/>
-      <w:lvlText w:val="−"/>
-      <w:lvlJc w:val="left"/>
-      <w:pPr>
-        <w:ind w:left="720" w:hanging="360"/>
-      </w:pPr>
-      <w:rPr>
-        <w:rFonts w:ascii="Century Gothic" w:hAnsi="Century Gothic" w:hint="default"/>
-        <w:color w:val="0D0D0D" w:themeColor="text1" w:themeTint="F2"/>
-      </w:rPr>
-    </w:lvl>
-  </w:abstractNum>
-  <w:num w:numId="1">
-    <w:abstractNumId w:val="0"/>
-  </w:num>
-</w:numbering>
-</file>
-
-<file path=word/glossary/settings.xml><?xml version="1.0" encoding="utf-8"?>
-<w:settings xmlns:mc="http://schemas.openxmlformats.org/markup-compatibility/2006" xmlns:o="urn:schemas-microsoft-com:office:office" xmlns:r="http://schemas.openxmlformats.org/officeDocument/2006/relationships" xmlns:m="http://schemas.openxmlformats.org/officeDocument/2006/math" xmlns:v="urn:schemas-microsoft-com:vml" xmlns:w10="urn:schemas-microsoft-com:office:word" xmlns:w="http://schemas.openxmlformats.org/wordprocessingml/2006/main" xmlns:w14="http://schemas.microsoft.com/office/word/2010/wordml" xmlns:w15="http://schemas.microsoft.com/office/word/2012/wordml" xmlns:w16se="http://schemas.microsoft.com/office/word/2015/wordml/symex" xmlns:sl="http://schemas.openxmlformats.org/schemaLibrary/2006/main" mc:Ignorable="w14 w15 w16se">
-  <w:view w:val="normal"/>
-  <w:defaultTabStop w:val="720"/>
-  <w:characterSpacingControl w:val="doNotCompress"/>
-  <w:compat>
-    <w:useFELayout/>
-    <w:compatSetting w:name="compatibilityMode" w:uri="http://schemas.microsoft.com/office/word" w:val="15"/>
-    <w:compatSetting w:name="overrideTableStyleFontSizeAndJustification" w:uri="http://schemas.microsoft.com/office/word" w:val="1"/>
-    <w:compatSetting w:name="enableOpenTypeFeatures" w:uri="http://schemas.microsoft.com/office/word" w:val="1"/>
-    <w:compatSetting w:name="doNotFlipMirrorIndents" w:uri="http://schemas.microsoft.com/office/word" w:val="1"/>
-    <w:compatSetting w:name="differentiateMultirowTableHeaders" w:uri="http://schemas.microsoft.com/office/word" w:val="1"/>
-  </w:compat>
-  <w:rsids>
-    <w:rsidRoot w:val="00D846AF"/>
-    <w:rsid w:val="00D846AF"/>
-  </w:rsids>
-  <m:mathPr>
-    <m:mathFont m:val="Cambria Math"/>
-    <m:brkBin m:val="before"/>
-    <m:brkBinSub m:val="--"/>
-    <m:smallFrac m:val="0"/>
-    <m:dispDef/>
-    <m:lMargin m:val="0"/>
-    <m:rMargin m:val="0"/>
-    <m:defJc m:val="centerGroup"/>
-    <m:wrapIndent m:val="1440"/>
-    <m:intLim m:val="subSup"/>
-    <m:naryLim m:val="undOvr"/>
-  </m:mathPr>
-  <w:themeFontLang w:val="en-US"/>
-  <w:clrSchemeMapping w:bg1="light1" w:t1="dark1" w:bg2="light2" w:t2="dark2" w:accent1="accent1" w:accent2="accent2" w:accent3="accent3" w:accent4="accent4" w:accent5="accent5" w:accent6="accent6" w:hyperlink="hyperlink" w:followedHyperlink="followedHyperlink"/>
-  <w:decimalSymbol w:val="."/>
-  <w:listSeparator w:val=","/>
-  <w15:chartTrackingRefBased/>
-</w:settings>
-</file>
-
-<file path=word/glossary/styles.xml><?xml version="1.0" encoding="utf-8"?>
-<w:styles xmlns:mc="http://schemas.openxmlformats.org/markup-compatibility/2006" xmlns:r="http://schemas.openxmlformats.org/officeDocument/2006/relationships" xmlns:w="http://schemas.openxmlformats.org/wordprocessingml/2006/main" xmlns:w14="http://schemas.microsoft.com/office/word/2010/wordml" xmlns:w15="http://schemas.microsoft.com/office/word/2012/wordml" xmlns:w16se="http://schemas.microsoft.com/office/word/2015/wordml/symex" mc:Ignorable="w14 w15 w16se">
-  <w:docDefaults>
-    <w:rPrDefault>
-      <w:rPr>
-        <w:rFonts w:asciiTheme="minorHAnsi" w:eastAsiaTheme="minorEastAsia" w:hAnsiTheme="minorHAnsi" w:cstheme="minorBidi"/>
-        <w:sz w:val="22"/>
-        <w:szCs w:val="22"/>
-        <w:lang w:val="en-US" w:eastAsia="en-US" w:bidi="ar-SA"/>
-      </w:rPr>
-    </w:rPrDefault>
-    <w:pPrDefault>
-      <w:pPr>
-        <w:spacing w:after="160" w:line="259" w:lineRule="auto"/>
-      </w:pPr>
-    </w:pPrDefault>
-  </w:docDefaults>
-  <w:latentStyles w:defLockedState="0" w:defUIPriority="99" w:defSemiHidden="0" w:defUnhideWhenUsed="0" w:defQFormat="0" w:count="371">
-    <w:lsdException w:name="Normal" w:uiPriority="0" w:qFormat="1"/>
-    <w:lsdException w:name="heading 1" w:uiPriority="9" w:qFormat="1"/>
-    <w:lsdException w:name="heading 2" w:semiHidden="1" w:uiPriority="9" w:unhideWhenUsed="1" w:qFormat="1"/>
-    <w:lsdException w:name="heading 3" w:semiHidden="1" w:uiPriority="9" w:unhideWhenUsed="1" w:qFormat="1"/>
-    <w:lsdException w:name="heading 4" w:semiHidden="1" w:uiPriority="9" w:unhideWhenUsed="1" w:qFormat="1"/>
-    <w:lsdException w:name="heading 5" w:semiHidden="1" w:uiPriority="9" w:unhideWhenUsed="1" w:qFormat="1"/>
-    <w:lsdException w:name="heading 6" w:semiHidden="1" w:uiPriority="9" w:unhideWhenUsed="1" w:qFormat="1"/>
-    <w:lsdException w:name="heading 7" w:semiHidden="1" w:uiPriority="9" w:unhideWhenUsed="1" w:qFormat="1"/>
-    <w:lsdException w:name="heading 8" w:semiHidden="1" w:uiPriority="9" w:unhideWhenUsed="1" w:qFormat="1"/>
-    <w:lsdException w:name="heading 9" w:semiHidden="1" w:uiPriority="9" w:unhideWhenUsed="1" w:qFormat="1"/>
-    <w:lsdException w:name="index 1" w:semiHidden="1" w:unhideWhenUsed="1"/>
-    <w:lsdException w:name="index 2" w:semiHidden="1" w:unhideWhenUsed="1"/>
-    <w:lsdException w:name="index 3" w:semiHidden="1" w:unhideWhenUsed="1"/>
-    <w:lsdException w:name="index 4" w:semiHidden="1" w:unhideWhenUsed="1"/>
-    <w:lsdException w:name="index 5" w:semiHidden="1" w:unhideWhenUsed="1"/>
-    <w:lsdException w:name="index 6" w:semiHidden="1" w:unhideWhenUsed="1"/>
-    <w:lsdException w:name="index 7" w:semiHidden="1" w:unhideWhenUsed="1"/>
-    <w:lsdException w:name="index 8" w:semiHidden="1" w:unhideWhenUsed="1"/>
-    <w:lsdException w:name="index 9" w:semiHidden="1" w:unhideWhenUsed="1"/>
-    <w:lsdException w:name="toc 1" w:semiHidden="1" w:uiPriority="39" w:unhideWhenUsed="1"/>
-    <w:lsdException w:name="toc 2" w:semiHidden="1" w:uiPriority="39" w:unhideWhenUsed="1"/>
-    <w:lsdException w:name="toc 3" w:semiHidden="1" w:uiPriority="39" w:unhideWhenUsed="1"/>
-    <w:lsdException w:name="toc 4" w:semiHidden="1" w:uiPriority="39" w:unhideWhenUsed="1"/>
-    <w:lsdException w:name="toc 5" w:semiHidden="1" w:uiPriority="39" w:unhideWhenUsed="1"/>
-    <w:lsdException w:name="toc 6" w:semiHidden="1" w:uiPriority="39" w:unhideWhenUsed="1"/>
-    <w:lsdException w:name="toc 7" w:semiHidden="1" w:uiPriority="39" w:unhideWhenUsed="1"/>
-    <w:lsdException w:name="toc 8" w:semiHidden="1" w:uiPriority="39" w:unhideWhenUsed="1"/>
-    <w:lsdException w:name="toc 9" w:semiHidden="1" w:uiPriority="39" w:unhideWhenUsed="1"/>
-    <w:lsdException w:name="Normal Indent" w:semiHidden="1" w:unhideWhenUsed="1"/>
-    <w:lsdException w:name="footnote text" w:semiHidden="1" w:unhideWhenUsed="1"/>
-    <w:lsdException w:name="annotation text" w:semiHidden="1" w:unhideWhenUsed="1"/>
-    <w:lsdException w:name="header" w:semiHidden="1" w:unhideWhenUsed="1"/>
-    <w:lsdException w:name="footer" w:semiHidden="1" w:unhideWhenUsed="1"/>
-    <w:lsdException w:name="index heading" w:semiHidden="1" w:unhideWhenUsed="1"/>
-    <w:lsdException w:name="caption" w:semiHidden="1" w:uiPriority="35" w:unhideWhenUsed="1" w:qFormat="1"/>
-    <w:lsdException w:name="table of figures" w:semiHidden="1" w:unhideWhenUsed="1"/>
-    <w:lsdException w:name="envelope address" w:semiHidden="1" w:unhideWhenUsed="1"/>
-    <w:lsdException w:name="envelope return" w:semiHidden="1" w:unhideWhenUsed="1"/>
-    <w:lsdException w:name="footnote reference" w:semiHidden="1" w:unhideWhenUsed="1"/>
-    <w:lsdException w:name="annotation reference" w:semiHidden="1" w:unhideWhenUsed="1"/>
-    <w:lsdException w:name="line number" w:semiHidden="1" w:unhideWhenUsed="1"/>
-    <w:lsdException w:name="page number" w:semiHidden="1" w:unhideWhenUsed="1"/>
-    <w:lsdException w:name="endnote reference" w:semiHidden="1" w:unhideWhenUsed="1"/>
-    <w:lsdException w:name="endnote text" w:semiHidden="1" w:unhideWhenUsed="1"/>
-    <w:lsdException w:name="table of authorities" w:semiHidden="1" w:unhideWhenUsed="1"/>
-    <w:lsdException w:name="macro" w:semiHidden="1" w:unhideWhenUsed="1"/>
-    <w:lsdException w:name="toa heading" w:semiHidden="1" w:unhideWhenUsed="1"/>
-    <w:lsdException w:name="List" w:semiHidden="1" w:unhideWhenUsed="1"/>
-    <w:lsdException w:name="List Bullet" w:semiHidden="1" w:uiPriority="10" w:unhideWhenUsed="1" w:qFormat="1"/>
-    <w:lsdException w:name="List Number" w:semiHidden="1" w:unhideWhenUsed="1"/>
-    <w:lsdException w:name="List 2" w:semiHidden="1" w:unhideWhenUsed="1"/>
-    <w:lsdException w:name="List 3" w:semiHidden="1" w:unhideWhenUsed="1"/>
-    <w:lsdException w:name="List 4" w:semiHidden="1" w:unhideWhenUsed="1"/>
-    <w:lsdException w:name="List 5" w:semiHidden="1" w:unhideWhenUsed="1"/>
-    <w:lsdException w:name="List Bullet 2" w:semiHidden="1" w:unhideWhenUsed="1"/>
-    <w:lsdException w:name="List Bullet 3" w:semiHidden="1" w:unhideWhenUsed="1"/>
-    <w:lsdException w:name="List Bullet 4" w:semiHidden="1" w:unhideWhenUsed="1"/>
-    <w:lsdException w:name="List Bullet 5" w:semiHidden="1" w:unhideWhenUsed="1"/>
-    <w:lsdException w:name="List Number 2" w:semiHidden="1" w:unhideWhenUsed="1"/>
-    <w:lsdException w:name="List Number 3" w:semiHidden="1" w:unhideWhenUsed="1"/>
-    <w:lsdException w:name="List Number 4" w:semiHidden="1" w:unhideWhenUsed="1"/>
-    <w:lsdException w:name="List Number 5" w:semiHidden="1" w:unhideWhenUsed="1"/>
-    <w:lsdException w:name="Title" w:uiPriority="10" w:qFormat="1"/>
-    <w:lsdException w:name="Closing" w:semiHidden="1" w:unhideWhenUsed="1"/>
-    <w:lsdException w:name="Signature" w:semiHidden="1" w:unhideWhenUsed="1"/>
-    <w:lsdException w:name="Default Paragraph Font" w:semiHidden="1" w:uiPriority="1" w:unhideWhenUsed="1"/>
-    <w:lsdException w:name="Body Text" w:semiHidden="1" w:unhideWhenUsed="1"/>
-    <w:lsdException w:name="Body Text Indent" w:semiHidden="1" w:unhideWhenUsed="1"/>
-    <w:lsdException w:name="List Continue" w:semiHidden="1" w:unhideWhenUsed="1"/>
-    <w:lsdException w:name="List Continue 2" w:semiHidden="1" w:unhideWhenUsed="1"/>
-    <w:lsdException w:name="List Continue 3" w:semiHidden="1" w:unhideWhenUsed="1"/>
-    <w:lsdException w:name="List Continue 4" w:semiHidden="1" w:unhideWhenUsed="1"/>
-    <w:lsdException w:name="List Continue 5" w:semiHidden="1" w:unhideWhenUsed="1"/>
-    <w:lsdException w:name="Message Header" w:semiHidden="1" w:unhideWhenUsed="1"/>
-    <w:lsdException w:name="Subtitle" w:uiPriority="11" w:qFormat="1"/>
-    <w:lsdException w:name="Salutation" w:semiHidden="1" w:unhideWhenUsed="1"/>
-    <w:lsdException w:name="Date" w:semiHidden="1" w:unhideWhenUsed="1"/>
-    <w:lsdException w:name="Body Text First Indent" w:semiHidden="1" w:unhideWhenUsed="1"/>
-    <w:lsdException w:name="Body Text First Indent 2" w:semiHidden="1" w:unhideWhenUsed="1"/>
-    <w:lsdException w:name="Note Heading" w:semiHidden="1" w:unhideWhenUsed="1"/>
-    <w:lsdException w:name="Body Text 2" w:semiHidden="1" w:unhideWhenUsed="1"/>
-    <w:lsdException w:name="Body Text 3" w:semiHidden="1" w:unhideWhenUsed="1"/>
-    <w:lsdException w:name="Body Text Indent 2" w:semiHidden="1" w:unhideWhenUsed="1"/>
-    <w:lsdException w:name="Body Text Indent 3" w:semiHidden="1" w:unhideWhenUsed="1"/>
-    <w:lsdException w:name="Block Text" w:semiHidden="1" w:unhideWhenUsed="1"/>
-    <w:lsdException w:name="Hyperlink" w:semiHidden="1" w:unhideWhenUsed="1"/>
-    <w:lsdException w:name="FollowedHyperlink" w:semiHidden="1" w:unhideWhenUsed="1"/>
-    <w:lsdException w:name="Strong" w:uiPriority="22" w:qFormat="1"/>
-    <w:lsdException w:name="Emphasis" w:uiPriority="20" w:qFormat="1"/>
-    <w:lsdException w:name="Document Map" w:semiHidden="1" w:unhideWhenUsed="1"/>
-    <w:lsdException w:name="Plain Text" w:semiHidden="1" w:unhideWhenUsed="1"/>
-    <w:lsdException w:name="E-mail Signature" w:semiHidden="1" w:unhideWhenUsed="1"/>
-    <w:lsdException w:name="HTML Top of Form" w:semiHidden="1" w:unhideWhenUsed="1"/>
-    <w:lsdException w:name="HTML Bottom of Form" w:semiHidden="1" w:unhideWhenUsed="1"/>
-    <w:lsdException w:name="Normal (Web)" w:semiHidden="1" w:unhideWhenUsed="1"/>
-    <w:lsdException w:name="HTML Acronym" w:semiHidden="1" w:unhideWhenUsed="1"/>
-    <w:lsdException w:name="HTML Address" w:semiHidden="1" w:unhideWhenUsed="1"/>
-    <w:lsdException w:name="HTML Cite" w:semiHidden="1" w:unhideWhenUsed="1"/>
-    <w:lsdException w:name="HTML Code" w:semiHidden="1" w:unhideWhenUsed="1"/>
-    <w:lsdException w:name="HTML Definition" w:semiHidden="1" w:unhideWhenUsed="1"/>
-    <w:lsdException w:name="HTML Keyboard" w:semiHidden="1" w:unhideWhenUsed="1"/>
-    <w:lsdException w:name="HTML Preformatted" w:semiHidden="1" w:unhideWhenUsed="1"/>
-    <w:lsdException w:name="HTML Sample" w:semiHidden="1" w:unhideWhenUsed="1"/>
-    <w:lsdException w:name="HTML Typewriter" w:semiHidden="1" w:unhideWhenUsed="1"/>
-    <w:lsdException w:name="HTML Variable" w:semiHidden="1" w:unhideWhenUsed="1"/>
-    <w:lsdException w:name="Normal Table" w:semiHidden="1" w:unhideWhenUsed="1"/>
-    <w:lsdException w:name="annotation subject" w:semiHidden="1" w:unhideWhenUsed="1"/>
-    <w:lsdException w:name="No List" w:semiHidden="1" w:unhideWhenUsed="1"/>
-    <w:lsdException w:name="Outline List 1" w:semiHidden="1" w:unhideWhenUsed="1"/>
-    <w:lsdException w:name="Outline List 2" w:semiHidden="1" w:unhideWhenUsed="1"/>
-    <w:lsdException w:name="Outline List 3" w:semiHidden="1" w:unhideWhenUsed="1"/>
-    <w:lsdException w:name="Table Simple 1" w:semiHidden="1" w:unhideWhenUsed="1"/>
-    <w:lsdException w:name="Table Simple 2" w:semiHidden="1" w:unhideWhenUsed="1"/>
-    <w:lsdException w:name="Table Simple 3" w:semiHidden="1" w:unhideWhenUsed="1"/>
-    <w:lsdException w:name="Table Classic 1" w:semiHidden="1" w:unhideWhenUsed="1"/>
-    <w:lsdException w:name="Table Classic 2" w:semiHidden="1" w:unhideWhenUsed="1"/>
-    <w:lsdException w:name="Table Classic 3" w:semiHidden="1" w:unhideWhenUsed="1"/>
-    <w:lsdException w:name="Table Classic 4" w:semiHidden="1" w:unhideWhenUsed="1"/>
-    <w:lsdException w:name="Table Colorful 1" w:semiHidden="1" w:unhideWhenUsed="1"/>
-    <w:lsdException w:name="Table Colorful 2" w:semiHidden="1" w:unhideWhenUsed="1"/>
-    <w:lsdException w:name="Table Colorful 3" w:semiHidden="1" w:unhideWhenUsed="1"/>
-    <w:lsdException w:name="Table Columns 1" w:semiHidden="1" w:unhideWhenUsed="1"/>
-    <w:lsdException w:name="Table Columns 2" w:semiHidden="1" w:unhideWhenUsed="1"/>
-    <w:lsdException w:name="Table Columns 3" w:semiHidden="1" w:unhideWhenUsed="1"/>
-    <w:lsdException w:name="Table Columns 4" w:semiHidden="1" w:unhideWhenUsed="1"/>
-    <w:lsdException w:name="Table Columns 5" w:semiHidden="1" w:unhideWhenUsed="1"/>
-    <w:lsdException w:name="Table Grid 1" w:semiHidden="1" w:unhideWhenUsed="1"/>
-    <w:lsdException w:name="Table Grid 2" w:semiHidden="1" w:unhideWhenUsed="1"/>
-    <w:lsdException w:name="Table Grid 3" w:semiHidden="1" w:unhideWhenUsed="1"/>
-    <w:lsdException w:name="Table Grid 4" w:semiHidden="1" w:unhideWhenUsed="1"/>
-    <w:lsdException w:name="Table Grid 5" w:semiHidden="1" w:unhideWhenUsed="1"/>
-    <w:lsdException w:name="Table Grid 6" w:semiHidden="1" w:unhideWhenUsed="1"/>
-    <w:lsdException w:name="Table Grid 7" w:semiHidden="1" w:unhideWhenUsed="1"/>
-    <w:lsdException w:name="Table Grid 8" w:semiHidden="1" w:unhideWhenUsed="1"/>
-    <w:lsdException w:name="Table List 1" w:semiHidden="1" w:unhideWhenUsed="1"/>
-    <w:lsdException w:name="Table List 2" w:semiHidden="1" w:unhideWhenUsed="1"/>
-    <w:lsdException w:name="Table List 3" w:semiHidden="1" w:unhideWhenUsed="1"/>
-    <w:lsdException w:name="Table List 4" w:semiHidden="1" w:unhideWhenUsed="1"/>
-    <w:lsdException w:name="Table List 5" w:semiHidden="1" w:unhideWhenUsed="1"/>
-    <w:lsdException w:name="Table List 6" w:semiHidden="1" w:unhideWhenUsed="1"/>
-    <w:lsdException w:name="Table List 7" w:semiHidden="1" w:unhideWhenUsed="1"/>
-    <w:lsdException w:name="Table List 8" w:semiHidden="1" w:unhideWhenUsed="1"/>
-    <w:lsdException w:name="Table 3D effects 1" w:semiHidden="1" w:unhideWhenUsed="1"/>
-    <w:lsdException w:name="Table 3D effects 2" w:semiHidden="1" w:unhideWhenUsed="1"/>
-    <w:lsdException w:name="Table 3D effects 3" w:semiHidden="1" w:unhideWhenUsed="1"/>
-    <w:lsdException w:name="Table Contemporary" w:semiHidden="1" w:unhideWhenUsed="1"/>
-    <w:lsdException w:name="Table Elegant" w:semiHidden="1" w:unhideWhenUsed="1"/>
-    <w:lsdException w:name="Table Professional" w:semiHidden="1" w:unhideWhenUsed="1"/>
-    <w:lsdException w:name="Table Subtle 1" w:semiHidden="1" w:unhideWhenUsed="1"/>
-    <w:lsdException w:name="Table Subtle 2" w:semiHidden="1" w:unhideWhenUsed="1"/>
-    <w:lsdException w:name="Table Web 1" w:semiHidden="1" w:unhideWhenUsed="1"/>
-    <w:lsdException w:name="Table Web 2" w:semiHidden="1" w:unhideWhenUsed="1"/>
-    <w:lsdException w:name="Table Web 3" w:semiHidden="1" w:unhideWhenUsed="1"/>
-    <w:lsdException w:name="Balloon Text" w:semiHidden="1" w:unhideWhenUsed="1"/>
-    <w:lsdException w:name="Table Grid" w:uiPriority="39"/>
-    <w:lsdException w:name="Table Theme" w:semiHidden="1" w:unhideWhenUsed="1"/>
-    <w:lsdException w:name="Placeholder Text" w:semiHidden="1"/>
-    <w:lsdException w:name="No Spacing" w:uiPriority="1" w:qFormat="1"/>
-    <w:lsdException w:name="Light Shading" w:uiPriority="60"/>
-    <w:lsdException w:name="Light List" w:uiPriority="61"/>
-    <w:lsdException w:name="Light Grid" w:uiPriority="62"/>
-    <w:lsdException w:name="Medium Shading 1" w:uiPriority="63"/>
-    <w:lsdException w:name="Medium Shading 2" w:uiPriority="64"/>
-    <w:lsdException w:name="Medium List 1" w:uiPriority="65"/>
-    <w:lsdException w:name="Medium List 2" w:uiPriority="66"/>
-    <w:lsdException w:name="Medium Grid 1" w:uiPriority="67"/>
-    <w:lsdException w:name="Medium Grid 2" w:uiPriority="68"/>
-    <w:lsdException w:name="Medium Grid 3" w:uiPriority="69"/>
-    <w:lsdException w:name="Dark List" w:uiPriority="70"/>
-    <w:lsdException w:name="Colorful Shading" w:uiPriority="71"/>
-    <w:lsdException w:name="Colorful List" w:uiPriority="72"/>
-    <w:lsdException w:name="Colorful Grid" w:uiPriority="73"/>
-    <w:lsdException w:name="Light Shading Accent 1" w:uiPriority="60"/>
-    <w:lsdException w:name="Light List Accent 1" w:uiPriority="61"/>
-    <w:lsdException w:name="Light Grid Accent 1" w:uiPriority="62"/>
-    <w:lsdException w:name="Medium Shading 1 Accent 1" w:uiPriority="63"/>
-    <w:lsdException w:name="Medium Shading 2 Accent 1" w:uiPriority="64"/>
-    <w:lsdException w:name="Medium List 1 Accent 1" w:uiPriority="65"/>
-    <w:lsdException w:name="Revision" w:semiHidden="1"/>
-    <w:lsdException w:name="List Paragraph" w:uiPriority="34" w:qFormat="1"/>
-    <w:lsdException w:name="Quote" w:uiPriority="29" w:qFormat="1"/>
-    <w:lsdException w:name="Intense Quote" w:uiPriority="30" w:qFormat="1"/>
-    <w:lsdException w:name="Medium List 2 Accent 1" w:uiPriority="66"/>
-    <w:lsdException w:name="Medium Grid 1 Accent 1" w:uiPriority="67"/>
-    <w:lsdException w:name="Medium Grid 2 Accent 1" w:uiPriority="68"/>
-    <w:lsdException w:name="Medium Grid 3 Accent 1" w:uiPriority="69"/>
-    <w:lsdException w:name="Dark List Accent 1" w:uiPriority="70"/>
-    <w:lsdException w:name="Colorful Shading Accent 1" w:uiPriority="71"/>
-    <w:lsdException w:name="Colorful List Accent 1" w:uiPriority="72"/>
-    <w:lsdException w:name="Colorful Grid Accent 1" w:uiPriority="73"/>
-    <w:lsdException w:name="Light Shading Accent 2" w:uiPriority="60"/>
-    <w:lsdException w:name="Light List Accent 2" w:uiPriority="61"/>
-    <w:lsdException w:name="Light Grid Accent 2" w:uiPriority="62"/>
-    <w:lsdException w:name="Medium Shading 1 Accent 2" w:uiPriority="63"/>
-    <w:lsdException w:name="Medium Shading 2 Accent 2" w:uiPriority="64"/>
-    <w:lsdException w:name="Medium List 1 Accent 2" w:uiPriority="65"/>
-    <w:lsdException w:name="Medium List 2 Accent 2" w:uiPriority="66"/>
-    <w:lsdException w:name="Medium Grid 1 Accent 2" w:uiPriority="67"/>
-    <w:lsdException w:name="Medium Grid 2 Accent 2" w:uiPriority="68"/>
-    <w:lsdException w:name="Medium Grid 3 Accent 2" w:uiPriority="69"/>
-    <w:lsdException w:name="Dark List Accent 2" w:uiPriority="70"/>
-    <w:lsdException w:name="Colorful Shading Accent 2" w:uiPriority="71"/>
-    <w:lsdException w:name="Colorful List Accent 2" w:uiPriority="72"/>
-    <w:lsdException w:name="Colorful Grid Accent 2" w:uiPriority="73"/>
-    <w:lsdException w:name="Light Shading Accent 3" w:uiPriority="60"/>
-    <w:lsdException w:name="Light List Accent 3" w:uiPriority="61"/>
-    <w:lsdException w:name="Light Grid Accent 3" w:uiPriority="62"/>
-    <w:lsdException w:name="Medium Shading 1 Accent 3" w:uiPriority="63"/>
-    <w:lsdException w:name="Medium Shading 2 Accent 3" w:uiPriority="64"/>
-    <w:lsdException w:name="Medium List 1 Accent 3" w:uiPriority="65"/>
-    <w:lsdException w:name="Medium List 2 Accent 3" w:uiPriority="66"/>
-    <w:lsdException w:name="Medium Grid 1 Accent 3" w:uiPriority="67"/>
-    <w:lsdException w:name="Medium Grid 2 Accent 3" w:uiPriority="68"/>
-    <w:lsdException w:name="Medium Grid 3 Accent 3" w:uiPriority="69"/>
-    <w:lsdException w:name="Dark List Accent 3" w:uiPriority="70"/>
-    <w:lsdException w:name="Colorful Shading Accent 3" w:uiPriority="71"/>
-    <w:lsdException w:name="Colorful List Accent 3" w:uiPriority="72"/>
-    <w:lsdException w:name="Colorful Grid Accent 3" w:uiPriority="73"/>
-    <w:lsdException w:name="Light Shading Accent 4" w:uiPriority="60"/>
-    <w:lsdException w:name="Light List Accent 4" w:uiPriority="61"/>
-    <w:lsdException w:name="Light Grid Accent 4" w:uiPriority="62"/>
-    <w:lsdException w:name="Medium Shading 1 Accent 4" w:uiPriority="63"/>
-    <w:lsdException w:name="Medium Shading 2 Accent 4" w:uiPriority="64"/>
-    <w:lsdException w:name="Medium List 1 Accent 4" w:uiPriority="65"/>
-    <w:lsdException w:name="Medium List 2 Accent 4" w:uiPriority="66"/>
-    <w:lsdException w:name="Medium Grid 1 Accent 4" w:uiPriority="67"/>
-    <w:lsdException w:name="Medium Grid 2 Accent 4" w:uiPriority="68"/>
-    <w:lsdException w:name="Medium Grid 3 Accent 4" w:uiPriority="69"/>
-    <w:lsdException w:name="Dark List Accent 4" w:uiPriority="70"/>
-    <w:lsdException w:name="Colorful Shading Accent 4" w:uiPriority="71"/>
-    <w:lsdException w:name="Colorful List Accent 4" w:uiPriority="72"/>
-    <w:lsdException w:name="Colorful Grid Accent 4" w:uiPriority="73"/>
-    <w:lsdException w:name="Light Shading Accent 5" w:uiPriority="60"/>
-    <w:lsdException w:name="Light List Accent 5" w:uiPriority="61"/>
-    <w:lsdException w:name="Light Grid Accent 5" w:uiPriority="62"/>
-    <w:lsdException w:name="Medium Shading 1 Accent 5" w:uiPriority="63"/>
-    <w:lsdException w:name="Medium Shading 2 Accent 5" w:uiPriority="64"/>
-    <w:lsdException w:name="Medium List 1 Accent 5" w:uiPriority="65"/>
-    <w:lsdException w:name="Medium List 2 Accent 5" w:uiPriority="66"/>
-    <w:lsdException w:name="Medium Grid 1 Accent 5" w:uiPriority="67"/>
-    <w:lsdException w:name="Medium Grid 2 Accent 5" w:uiPriority="68"/>
-    <w:lsdException w:name="Medium Grid 3 Accent 5" w:uiPriority="69"/>
-    <w:lsdException w:name="Dark List Accent 5" w:uiPriority="70"/>
-    <w:lsdException w:name="Colorful Shading Accent 5" w:uiPriority="71"/>
-    <w:lsdException w:name="Colorful List Accent 5" w:uiPriority="72"/>
-    <w:lsdException w:name="Colorful Grid Accent 5" w:uiPriority="73"/>
-    <w:lsdException w:name="Light Shading Accent 6" w:uiPriority="60"/>
-    <w:lsdException w:name="Light List Accent 6" w:uiPriority="61"/>
-    <w:lsdException w:name="Light Grid Accent 6" w:uiPriority="62"/>
-    <w:lsdException w:name="Medium Shading 1 Accent 6" w:uiPriority="63"/>
-    <w:lsdException w:name="Medium Shading 2 Accent 6" w:uiPriority="64"/>
-    <w:lsdException w:name="Medium List 1 Accent 6" w:uiPriority="65"/>
-    <w:lsdException w:name="Medium List 2 Accent 6" w:uiPriority="66"/>
-    <w:lsdException w:name="Medium Grid 1 Accent 6" w:uiPriority="67"/>
-    <w:lsdException w:name="Medium Grid 2 Accent 6" w:uiPriority="68"/>
-    <w:lsdException w:name="Medium Grid 3 Accent 6" w:uiPriority="69"/>
-    <w:lsdException w:name="Dark List Accent 6" w:uiPriority="70"/>
-    <w:lsdException w:name="Colorful Shading Accent 6" w:uiPriority="71"/>
-    <w:lsdException w:name="Colorful List Accent 6" w:uiPriority="72"/>
-    <w:lsdException w:name="Colorful Grid Accent 6" w:uiPriority="73"/>
-    <w:lsdException w:name="Subtle Emphasis" w:uiPriority="19" w:qFormat="1"/>
-    <w:lsdException w:name="Intense Emphasis" w:uiPriority="21" w:qFormat="1"/>
-    <w:lsdException w:name="Subtle Reference" w:uiPriority="31" w:qFormat="1"/>
-    <w:lsdException w:name="Intense Reference" w:uiPriority="32" w:qFormat="1"/>
-    <w:lsdException w:name="Book Title" w:uiPriority="33" w:qFormat="1"/>
-    <w:lsdException w:name="Bibliography" w:semiHidden="1" w:uiPriority="37" w:unhideWhenUsed="1"/>
-    <w:lsdException w:name="TOC Heading" w:semiHidden="1" w:uiPriority="39" w:unhideWhenUsed="1" w:qFormat="1"/>
-    <w:lsdException w:name="Plain Table 1" w:uiPriority="41"/>
-    <w:lsdException w:name="Plain Table 2" w:uiPriority="42"/>
-    <w:lsdException w:name="Plain Table 3" w:uiPriority="43"/>
-    <w:lsdException w:name="Plain Table 4" w:uiPriority="44"/>
-    <w:lsdException w:name="Plain Table 5" w:uiPriority="45"/>
-    <w:lsdException w:name="Grid Table Light" w:uiPriority="40"/>
-    <w:lsdException w:name="Grid Table 1 Light" w:uiPriority="46"/>
-    <w:lsdException w:name="Grid Table 2" w:uiPriority="47"/>
-    <w:lsdException w:name="Grid Table 3" w:uiPriority="48"/>
-    <w:lsdException w:name="Grid Table 4" w:uiPriority="49"/>
-    <w:lsdException w:name="Grid Table 5 Dark" w:uiPriority="50"/>
-    <w:lsdException w:name="Grid Table 6 Colorful" w:uiPriority="51"/>
-    <w:lsdException w:name="Grid Table 7 Colorful" w:uiPriority="52"/>
-    <w:lsdException w:name="Grid Table 1 Light Accent 1" w:uiPriority="46"/>
-    <w:lsdException w:name="Grid Table 2 Accent 1" w:uiPriority="47"/>
-    <w:lsdException w:name="Grid Table 3 Accent 1" w:uiPriority="48"/>
-    <w:lsdException w:name="Grid Table 4 Accent 1" w:uiPriority="49"/>
-    <w:lsdException w:name="Grid Table 5 Dark Accent 1" w:uiPriority="50"/>
-    <w:lsdException w:name="Grid Table 6 Colorful Accent 1" w:uiPriority="51"/>
-    <w:lsdException w:name="Grid Table 7 Colorful Accent 1" w:uiPriority="52"/>
-    <w:lsdException w:name="Grid Table 1 Light Accent 2" w:uiPriority="46"/>
-    <w:lsdException w:name="Grid Table 2 Accent 2" w:uiPriority="47"/>
-    <w:lsdException w:name="Grid Table 3 Accent 2" w:uiPriority="48"/>
-    <w:lsdException w:name="Grid Table 4 Accent 2" w:uiPriority="49"/>
-    <w:lsdException w:name="Grid Table 5 Dark Accent 2" w:uiPriority="50"/>
-    <w:lsdException w:name="Grid Table 6 Colorful Accent 2" w:uiPriority="51"/>
-    <w:lsdException w:name="Grid Table 7 Colorful Accent 2" w:uiPriority="52"/>
-    <w:lsdException w:name="Grid Table 1 Light Accent 3" w:uiPriority="46"/>
-    <w:lsdException w:name="Grid Table 2 Accent 3" w:uiPriority="47"/>
-    <w:lsdException w:name="Grid Table 3 Accent 3" w:uiPriority="48"/>
-    <w:lsdException w:name="Grid Table 4 Accent 3" w:uiPriority="49"/>
-    <w:lsdException w:name="Grid Table 5 Dark Accent 3" w:uiPriority="50"/>
-    <w:lsdException w:name="Grid Table 6 Colorful Accent 3" w:uiPriority="51"/>
-    <w:lsdException w:name="Grid Table 7 Colorful Accent 3" w:uiPriority="52"/>
-    <w:lsdException w:name="Grid Table 1 Light Accent 4" w:uiPriority="46"/>
-    <w:lsdException w:name="Grid Table 2 Accent 4" w:uiPriority="47"/>
-    <w:lsdException w:name="Grid Table 3 Accent 4" w:uiPriority="48"/>
-    <w:lsdException w:name="Grid Table 4 Accent 4" w:uiPriority="49"/>
-    <w:lsdException w:name="Grid Table 5 Dark Accent 4" w:uiPriority="50"/>
-    <w:lsdException w:name="Grid Table 6 Colorful Accent 4" w:uiPriority="51"/>
-    <w:lsdException w:name="Grid Table 7 Colorful Accent 4" w:uiPriority="52"/>
-    <w:lsdException w:name="Grid Table 1 Light Accent 5" w:uiPriority="46"/>
-    <w:lsdException w:name="Grid Table 2 Accent 5" w:uiPriority="47"/>
-    <w:lsdException w:name="Grid Table 3 Accent 5" w:uiPriority="48"/>
-    <w:lsdException w:name="Grid Table 4 Accent 5" w:uiPriority="49"/>
-    <w:lsdException w:name="Grid Table 5 Dark Accent 5" w:uiPriority="50"/>
-    <w:lsdException w:name="Grid Table 6 Colorful Accent 5" w:uiPriority="51"/>
-    <w:lsdException w:name="Grid Table 7 Colorful Accent 5" w:uiPriority="52"/>
-    <w:lsdException w:name="Grid Table 1 Light Accent 6" w:uiPriority="46"/>
-    <w:lsdException w:name="Grid Table 2 Accent 6" w:uiPriority="47"/>
-    <w:lsdException w:name="Grid Table 3 Accent 6" w:uiPriority="48"/>
-    <w:lsdException w:name="Grid Table 4 Accent 6" w:uiPriority="49"/>
-    <w:lsdException w:name="Grid Table 5 Dark Accent 6" w:uiPriority="50"/>
-    <w:lsdException w:name="Grid Table 6 Colorful Accent 6" w:uiPriority="51"/>
-    <w:lsdException w:name="Grid Table 7 Colorful Accent 6" w:uiPriority="52"/>
-    <w:lsdException w:name="List Table 1 Light" w:uiPriority="46"/>
-    <w:lsdException w:name="List Table 2" w:uiPriority="47"/>
-    <w:lsdException w:name="List Table 3" w:uiPriority="48"/>
-    <w:lsdException w:name="List Table 4" w:uiPriority="49"/>
-    <w:lsdException w:name="List Table 5 Dark" w:uiPriority="50"/>
-    <w:lsdException w:name="List Table 6 Colorful" w:uiPriority="51"/>
-    <w:lsdException w:name="List Table 7 Colorful" w:uiPriority="52"/>
-    <w:lsdException w:name="List Table 1 Light Accent 1" w:uiPriority="46"/>
-    <w:lsdException w:name="List Table 2 Accent 1" w:uiPriority="47"/>
-    <w:lsdException w:name="List Table 3 Accent 1" w:uiPriority="48"/>
-    <w:lsdException w:name="List Table 4 Accent 1" w:uiPriority="49"/>
-    <w:lsdException w:name="List Table 5 Dark Accent 1" w:uiPriority="50"/>
-    <w:lsdException w:name="List Table 6 Colorful Accent 1" w:uiPriority="51"/>
-    <w:lsdException w:name="List Table 7 Colorful Accent 1" w:uiPriority="52"/>
-    <w:lsdException w:name="List Table 1 Light Accent 2" w:uiPriority="46"/>
-    <w:lsdException w:name="List Table 2 Accent 2" w:uiPriority="47"/>
-    <w:lsdException w:name="List Table 3 Accent 2" w:uiPriority="48"/>
-    <w:lsdException w:name="List Table 4 Accent 2" w:uiPriority="49"/>
-    <w:lsdException w:name="List Table 5 Dark Accent 2" w:uiPriority="50"/>
-    <w:lsdException w:name="List Table 6 Colorful Accent 2" w:uiPriority="51"/>
-    <w:lsdException w:name="List Table 7 Colorful Accent 2" w:uiPriority="52"/>
-    <w:lsdException w:name="List Table 1 Light Accent 3" w:uiPriority="46"/>
-    <w:lsdException w:name="List Table 2 Accent 3" w:uiPriority="47"/>
-    <w:lsdException w:name="List Table 3 Accent 3" w:uiPriority="48"/>
-    <w:lsdException w:name="List Table 4 Accent 3" w:uiPriority="49"/>
-    <w:lsdException w:name="List Table 5 Dark Accent 3" w:uiPriority="50"/>
-    <w:lsdException w:name="List Table 6 Colorful Accent 3" w:uiPriority="51"/>
-    <w:lsdException w:name="List Table 7 Colorful Accent 3" w:uiPriority="52"/>
-    <w:lsdException w:name="List Table 1 Light Accent 4" w:uiPriority="46"/>
-    <w:lsdException w:name="List Table 2 Accent 4" w:uiPriority="47"/>
-    <w:lsdException w:name="List Table 3 Accent 4" w:uiPriority="48"/>
-    <w:lsdException w:name="List Table 4 Accent 4" w:uiPriority="49"/>
-    <w:lsdException w:name="List Table 5 Dark Accent 4" w:uiPriority="50"/>
-    <w:lsdException w:name="List Table 6 Colorful Accent 4" w:uiPriority="51"/>
-    <w:lsdException w:name="List Table 7 Colorful Accent 4" w:uiPriority="52"/>
-    <w:lsdException w:name="List Table 1 Light Accent 5" w:uiPriority="46"/>
-    <w:lsdException w:name="List Table 2 Accent 5" w:uiPriority="47"/>
-    <w:lsdException w:name="List Table 3 Accent 5" w:uiPriority="48"/>
-    <w:lsdException w:name="List Table 4 Accent 5" w:uiPriority="49"/>
-    <w:lsdException w:name="List Table 5 Dark Accent 5" w:uiPriority="50"/>
-    <w:lsdException w:name="List Table 6 Colorful Accent 5" w:uiPriority="51"/>
-    <w:lsdException w:name="List Table 7 Colorful Accent 5" w:uiPriority="52"/>
-    <w:lsdException w:name="List Table 1 Light Accent 6" w:uiPriority="46"/>
-    <w:lsdException w:name="List Table 2 Accent 6" w:uiPriority="47"/>
-    <w:lsdException w:name="List Table 3 Accent 6" w:uiPriority="48"/>
-    <w:lsdException w:name="List Table 4 Accent 6" w:uiPriority="49"/>
-    <w:lsdException w:name="List Table 5 Dark Accent 6" w:uiPriority="50"/>
-    <w:lsdException w:name="List Table 6 Colorful Accent 6" w:uiPriority="51"/>
-    <w:lsdException w:name="List Table 7 Colorful Accent 6" w:uiPriority="52"/>
-  </w:latentStyles>
-  <w:style w:type="paragraph" w:default="1" w:styleId="Normal">
-    <w:name w:val="Normal"/>
-    <w:qFormat/>
-  </w:style>
-  <w:style w:type="character" w:default="1" w:styleId="DefaultParagraphFont">
-    <w:name w:val="Default Paragraph Font"/>
-    <w:uiPriority w:val="1"/>
-    <w:semiHidden/>
-    <w:unhideWhenUsed/>
-  </w:style>
-  <w:style w:type="table" w:default="1" w:styleId="TableNormal">
-    <w:name w:val="Normal Table"/>
-    <w:uiPriority w:val="99"/>
-    <w:semiHidden/>
-    <w:unhideWhenUsed/>
-    <w:tblPr>
-      <w:tblInd w:w="0" w:type="dxa"/>
-      <w:tblCellMar>
-        <w:top w:w="0" w:type="dxa"/>
-        <w:left w:w="108" w:type="dxa"/>
-        <w:bottom w:w="0" w:type="dxa"/>
-        <w:right w:w="108" w:type="dxa"/>
-      </w:tblCellMar>
-    </w:tblPr>
-  </w:style>
-  <w:style w:type="numbering" w:default="1" w:styleId="NoList">
-    <w:name w:val="No List"/>
-    <w:uiPriority w:val="99"/>
-    <w:semiHidden/>
-    <w:unhideWhenUsed/>
-  </w:style>
-  <w:style w:type="paragraph" w:customStyle="1" w:styleId="1C70E9D6B4144E3A8CE494C3053E621F">
-    <w:name w:val="1C70E9D6B4144E3A8CE494C3053E621F"/>
-  </w:style>
-  <w:style w:type="paragraph" w:customStyle="1" w:styleId="3B7076D83ABD47C7B48E9F5EC9CF6DD1">
-    <w:name w:val="3B7076D83ABD47C7B48E9F5EC9CF6DD1"/>
-  </w:style>
-  <w:style w:type="paragraph" w:customStyle="1" w:styleId="13E03725866945AE8DEF16357789A691">
-    <w:name w:val="13E03725866945AE8DEF16357789A691"/>
-  </w:style>
-  <w:style w:type="paragraph" w:customStyle="1" w:styleId="E47ACB21A774458CB90EF2892CC56931">
-    <w:name w:val="E47ACB21A774458CB90EF2892CC56931"/>
-  </w:style>
-  <w:style w:type="paragraph" w:customStyle="1" w:styleId="EC0D59A886A84DF2B29242DABECA3729">
-    <w:name w:val="EC0D59A886A84DF2B29242DABECA3729"/>
-  </w:style>
-  <w:style w:type="paragraph" w:customStyle="1" w:styleId="F4FE46B28C1C466A932D9E679A8771A6">
-    <w:name w:val="F4FE46B28C1C466A932D9E679A8771A6"/>
-  </w:style>
-  <w:style w:type="paragraph" w:customStyle="1" w:styleId="AB09DCDA5BDD401A837012160A82E702">
-    <w:name w:val="AB09DCDA5BDD401A837012160A82E702"/>
-  </w:style>
-  <w:style w:type="paragraph" w:styleId="ListBullet">
-    <w:name w:val="List Bullet"/>
-    <w:basedOn w:val="Normal"/>
-    <w:uiPriority w:val="10"/>
-    <w:unhideWhenUsed/>
-    <w:qFormat/>
-    <w:pPr>
-      <w:numPr>
-        <w:numId w:val="1"/>
-      </w:numPr>
-      <w:spacing w:before="120" w:after="200" w:line="264" w:lineRule="auto"/>
-    </w:pPr>
-    <w:rPr>
-      <w:rFonts w:eastAsiaTheme="minorHAnsi"/>
-      <w:color w:val="595959" w:themeColor="text1" w:themeTint="A6"/>
-    </w:rPr>
-  </w:style>
-  <w:style w:type="paragraph" w:customStyle="1" w:styleId="77CE0B31FD43493999784AA730726121">
-    <w:name w:val="77CE0B31FD43493999784AA730726121"/>
-  </w:style>
-  <w:style w:type="paragraph" w:customStyle="1" w:styleId="EAD6A8B813FA4A038502821F1A6353BF">
-    <w:name w:val="EAD6A8B813FA4A038502821F1A6353BF"/>
-  </w:style>
-  <w:style w:type="paragraph" w:customStyle="1" w:styleId="B563D0104ABA46529F896BC527431179">
-    <w:name w:val="B563D0104ABA46529F896BC527431179"/>
-  </w:style>
-  <w:style w:type="paragraph" w:customStyle="1" w:styleId="A09E1FE6686140C9B6365ACF8B0E67A2">
-    <w:name w:val="A09E1FE6686140C9B6365ACF8B0E67A2"/>
-    <w:rsid w:val="00D846AF"/>
-  </w:style>
-  <w:style w:type="character" w:styleId="PlaceholderText">
-    <w:name w:val="Placeholder Text"/>
-    <w:basedOn w:val="DefaultParagraphFont"/>
-    <w:uiPriority w:val="99"/>
-    <w:semiHidden/>
-    <w:rsid w:val="00D846AF"/>
-    <w:rPr>
-      <w:color w:val="595959" w:themeColor="text1" w:themeTint="A6"/>
-    </w:rPr>
-  </w:style>
-</w:styles>
-</file>
-
-<file path=word/glossary/webSettings.xml><?xml version="1.0" encoding="utf-8"?>
-<w:webSettings xmlns:mc="http://schemas.openxmlformats.org/markup-compatibility/2006" xmlns:r="http://schemas.openxmlformats.org/officeDocument/2006/relationships" xmlns:w="http://schemas.openxmlformats.org/wordprocessingml/2006/main" xmlns:w14="http://schemas.microsoft.com/office/word/2010/wordml" xmlns:w15="http://schemas.microsoft.com/office/word/2012/wordml" xmlns:w16se="http://schemas.microsoft.com/office/word/2015/wordml/symex" mc:Ignorable="w14 w15 w16se">
-  <w:optimizeForBrowser/>
-  <w:allowPNG/>
-</w:webSettings>
-</file>
-
 <file path=word/theme/theme1.xml><?xml version="1.0" encoding="utf-8"?>
 <a:theme xmlns:a="http://schemas.openxmlformats.org/drawingml/2006/main" name="Theme1">
   <a:themeElements>
@@ -5724,7 +6325,7 @@
 </file>
 
 <file path=customXml/itemProps1.xml><?xml version="1.0" encoding="utf-8"?>
-<ds:datastoreItem xmlns:ds="http://schemas.openxmlformats.org/officeDocument/2006/customXml" ds:itemID="{B9F252A7-D2FF-454C-885F-E11AE5E2358B}">
+<ds:datastoreItem xmlns:ds="http://schemas.openxmlformats.org/officeDocument/2006/customXml" ds:itemID="{881260CC-90B0-496C-8281-05ADD5A81572}">
   <ds:schemaRefs>
     <ds:schemaRef ds:uri="http://schemas.openxmlformats.org/officeDocument/2006/bibliography"/>
   </ds:schemaRefs>

</xml_diff>